<commit_message>
Add a docs for fluid simulation:Finish the chapters 10-11.
</commit_message>
<xml_diff>
--- a/docs/Fluid Simulation for Computer Graphics/第十章 粘性流体.docx
+++ b/docs/Fluid Simulation for Computer Graphics/第十章 粘性流体.docx
@@ -7125,7 +7125,7 @@
     <w:p>
       <w:pPr>
         <w:rPr>
-          <w:rFonts w:ascii="宋体" w:eastAsia="宋体" w:hAnsi="宋体" w:hint="eastAsia"/>
+          <w:rFonts w:ascii="宋体" w:eastAsia="宋体" w:hAnsi="宋体"/>
         </w:rPr>
       </w:pPr>
       <w:r>
@@ -8129,13 +8129,7 @@
           <w:rPr>
             <w:rFonts w:ascii="Cambria Math" w:eastAsia="宋体" w:hAnsi="Cambria Math"/>
           </w:rPr>
-          <m:t xml:space="preserve"> </m:t>
-        </m:r>
-        <m:r>
-          <w:rPr>
-            <w:rFonts w:ascii="Cambria Math" w:eastAsia="宋体" w:hAnsi="Cambria Math"/>
-          </w:rPr>
-          <m:t>D</m:t>
+          <m:t xml:space="preserve"> D</m:t>
         </m:r>
       </m:oMath>
       <w:r>
@@ -8220,16 +8214,7 @@
           <w:rPr>
             <w:rFonts w:ascii="Cambria Math" w:eastAsia="宋体" w:hAnsi="Cambria Math"/>
           </w:rPr>
-          <m:t>∇</m:t>
-        </m:r>
-        <m:r>
-          <m:rPr>
-            <m:sty m:val="p"/>
-          </m:rPr>
-          <w:rPr>
-            <w:rFonts w:ascii="Cambria Math" w:eastAsia="宋体" w:hAnsi="Cambria Math"/>
-          </w:rPr>
-          <m:t>∙</m:t>
+          <m:t>∇∙</m:t>
         </m:r>
         <m:acc>
           <m:accPr>
@@ -8633,13 +8618,7 @@
           <w:rPr>
             <w:rFonts w:ascii="Cambria Math" w:eastAsia="宋体" w:hAnsi="Cambria Math"/>
           </w:rPr>
-          <m:t xml:space="preserve"> </m:t>
-        </m:r>
-        <m:r>
-          <w:rPr>
-            <w:rFonts w:ascii="Cambria Math" w:eastAsia="宋体" w:hAnsi="Cambria Math"/>
-          </w:rPr>
-          <m:t>μ</m:t>
+          <m:t xml:space="preserve"> μ</m:t>
         </m:r>
       </m:oMath>
       <w:r>
@@ -8978,13 +8957,7 @@
           <w:rPr>
             <w:rFonts w:ascii="Cambria Math" w:eastAsia="宋体" w:hAnsi="Cambria Math"/>
           </w:rPr>
-          <m:t xml:space="preserve"> </m:t>
-        </m:r>
-        <m:r>
-          <w:rPr>
-            <w:rFonts w:ascii="Cambria Math" w:eastAsia="宋体" w:hAnsi="Cambria Math"/>
-          </w:rPr>
-          <m:t>n&gt;1</m:t>
+          <m:t xml:space="preserve"> n&gt;1</m:t>
         </m:r>
       </m:oMath>
       <w:r>
@@ -9234,16 +9207,7 @@
           <w:rPr>
             <w:rFonts w:ascii="Cambria Math" w:eastAsia="宋体" w:hAnsi="Cambria Math"/>
           </w:rPr>
-          <m:t>∇</m:t>
-        </m:r>
-        <m:r>
-          <m:rPr>
-            <m:sty m:val="p"/>
-          </m:rPr>
-          <w:rPr>
-            <w:rFonts w:ascii="Cambria Math" w:eastAsia="宋体" w:hAnsi="Cambria Math"/>
-          </w:rPr>
-          <m:t>∙</m:t>
+          <m:t>∇∙</m:t>
         </m:r>
         <m:acc>
           <m:accPr>
@@ -9396,19 +9360,7 @@
           <w:rPr>
             <w:rFonts w:ascii="Cambria Math" w:eastAsia="宋体" w:hAnsi="Cambria Math"/>
           </w:rPr>
-          <m:t>-</m:t>
-        </m:r>
-        <m:r>
-          <w:rPr>
-            <w:rFonts w:ascii="Cambria Math" w:eastAsia="宋体" w:hAnsi="Cambria Math"/>
-          </w:rPr>
-          <m:t xml:space="preserve">2/3 </m:t>
-        </m:r>
-        <m:r>
-          <w:rPr>
-            <w:rFonts w:ascii="Cambria Math" w:eastAsia="宋体" w:hAnsi="Cambria Math"/>
-          </w:rPr>
-          <m:t>μ</m:t>
+          <m:t>-2/3 μ</m:t>
         </m:r>
       </m:oMath>
       <w:r>
@@ -9965,16 +9917,7 @@
           <w:rPr>
             <w:rFonts w:ascii="Cambria Math" w:eastAsia="宋体" w:hAnsi="Cambria Math"/>
           </w:rPr>
-          <m:t>∇</m:t>
-        </m:r>
-        <m:r>
-          <m:rPr>
-            <m:sty m:val="p"/>
-          </m:rPr>
-          <w:rPr>
-            <w:rFonts w:ascii="Cambria Math" w:eastAsia="宋体" w:hAnsi="Cambria Math"/>
-          </w:rPr>
-          <m:t>∙</m:t>
+          <m:t>∇∙</m:t>
         </m:r>
         <m:acc>
           <m:accPr>
@@ -10165,25 +10108,7 @@
                 <w:rPr>
                   <w:rFonts w:ascii="Cambria Math" w:eastAsia="宋体" w:hAnsi="Cambria Math"/>
                 </w:rPr>
-                <m:t>∇</m:t>
-              </m:r>
-              <m:r>
-                <m:rPr>
-                  <m:sty m:val="p"/>
-                </m:rPr>
-                <w:rPr>
-                  <w:rFonts w:ascii="Cambria Math" w:eastAsia="宋体" w:hAnsi="Cambria Math"/>
-                </w:rPr>
-                <m:t>∙</m:t>
-              </m:r>
-              <m:r>
-                <m:rPr>
-                  <m:sty m:val="p"/>
-                </m:rPr>
-                <w:rPr>
-                  <w:rFonts w:ascii="Cambria Math" w:eastAsia="宋体" w:hAnsi="Cambria Math"/>
-                </w:rPr>
-                <m:t>∇</m:t>
+                <m:t>∇∙∇</m:t>
               </m:r>
               <m:acc>
                 <m:accPr>
@@ -10235,16 +10160,7 @@
                     <w:rPr>
                       <w:rFonts w:ascii="Cambria Math" w:eastAsia="宋体" w:hAnsi="Cambria Math"/>
                     </w:rPr>
-                    <m:t>∇</m:t>
-                  </m:r>
-                  <m:r>
-                    <m:rPr>
-                      <m:sty m:val="p"/>
-                    </m:rPr>
-                    <w:rPr>
-                      <w:rFonts w:ascii="Cambria Math" w:eastAsia="宋体" w:hAnsi="Cambria Math"/>
-                    </w:rPr>
-                    <m:t>∙</m:t>
+                    <m:t>∇∙</m:t>
                   </m:r>
                   <m:acc>
                     <m:accPr>
@@ -10310,16 +10226,7 @@
           <w:rPr>
             <w:rFonts w:ascii="Cambria Math" w:eastAsia="宋体" w:hAnsi="Cambria Math"/>
           </w:rPr>
-          <m:t>∇</m:t>
-        </m:r>
-        <m:r>
-          <m:rPr>
-            <m:sty m:val="p"/>
-          </m:rPr>
-          <w:rPr>
-            <w:rFonts w:ascii="Cambria Math" w:eastAsia="宋体" w:hAnsi="Cambria Math"/>
-          </w:rPr>
-          <m:t>∙</m:t>
+          <m:t>∇∙</m:t>
         </m:r>
         <m:acc>
           <m:accPr>
@@ -11548,7 +11455,7 @@
     <w:p>
       <w:pPr>
         <w:rPr>
-          <w:rFonts w:ascii="宋体" w:eastAsia="宋体" w:hAnsi="宋体" w:hint="eastAsia"/>
+          <w:rFonts w:ascii="宋体" w:eastAsia="宋体" w:hAnsi="宋体"/>
         </w:rPr>
       </w:pPr>
       <w:r>
@@ -14702,7 +14609,7 @@
     <w:p>
       <w:pPr>
         <w:rPr>
-          <w:rFonts w:ascii="宋体" w:eastAsia="宋体" w:hAnsi="宋体" w:hint="eastAsia"/>
+          <w:rFonts w:ascii="宋体" w:eastAsia="宋体" w:hAnsi="宋体"/>
         </w:rPr>
       </w:pPr>
       <w:r>
@@ -14739,7 +14646,7 @@
     <w:p>
       <w:pPr>
         <w:rPr>
-          <w:rFonts w:ascii="宋体" w:eastAsia="宋体" w:hAnsi="宋体" w:hint="eastAsia"/>
+          <w:rFonts w:ascii="宋体" w:eastAsia="宋体" w:hAnsi="宋体"/>
         </w:rPr>
       </w:pPr>
       <w:r>
@@ -14959,7 +14866,7 @@
     <w:p>
       <w:pPr>
         <w:rPr>
-          <w:rFonts w:ascii="宋体" w:eastAsia="宋体" w:hAnsi="宋体" w:hint="eastAsia"/>
+          <w:rFonts w:ascii="宋体" w:eastAsia="宋体" w:hAnsi="宋体"/>
         </w:rPr>
       </w:pPr>
       <w:r>
@@ -15450,13 +15357,7 @@
                     <w:rPr>
                       <w:rFonts w:ascii="Cambria Math" w:eastAsia="宋体" w:hAnsi="Cambria Math"/>
                     </w:rPr>
-                    <m:t>i</m:t>
-                  </m:r>
-                  <m:r>
-                    <w:rPr>
-                      <w:rFonts w:ascii="Cambria Math" w:eastAsia="宋体" w:hAnsi="Cambria Math"/>
-                    </w:rPr>
-                    <m:t>+1</m:t>
+                    <m:t>i+1</m:t>
                   </m:r>
                 </m:sub>
                 <m:sup>
@@ -15536,13 +15437,7 @@
                     <w:rPr>
                       <w:rFonts w:ascii="Cambria Math" w:eastAsia="宋体" w:hAnsi="Cambria Math"/>
                     </w:rPr>
-                    <m:t>i</m:t>
-                  </m:r>
-                  <m:r>
-                    <w:rPr>
-                      <w:rFonts w:ascii="Cambria Math" w:eastAsia="宋体" w:hAnsi="Cambria Math"/>
-                    </w:rPr>
-                    <m:t>-1</m:t>
+                    <m:t>i-1</m:t>
                   </m:r>
                 </m:sub>
                 <m:sup>
@@ -15997,13 +15892,7 @@
             <w:rPr>
               <w:rFonts w:ascii="Cambria Math" w:eastAsia="宋体" w:hAnsi="Cambria Math"/>
             </w:rPr>
-            <m:t>∆t</m:t>
-          </m:r>
-          <m:r>
-            <w:rPr>
-              <w:rFonts w:ascii="Cambria Math" w:eastAsia="宋体" w:hAnsi="Cambria Math"/>
-            </w:rPr>
-            <m:t>&lt;</m:t>
+            <m:t>∆t&lt;</m:t>
           </m:r>
           <m:f>
             <m:fPr>
@@ -16069,7 +15958,7 @@
     <w:p>
       <w:pPr>
         <w:rPr>
-          <w:rFonts w:ascii="宋体" w:eastAsia="宋体" w:hAnsi="宋体" w:hint="eastAsia"/>
+          <w:rFonts w:ascii="宋体" w:eastAsia="宋体" w:hAnsi="宋体"/>
           <w:iCs/>
         </w:rPr>
       </w:pPr>
@@ -16284,13 +16173,7 @@
             <w:rPr>
               <w:rFonts w:ascii="Cambria Math" w:eastAsia="宋体" w:hAnsi="Cambria Math"/>
             </w:rPr>
-            <m:t>.</m:t>
-          </m:r>
-          <m:r>
-            <w:rPr>
-              <w:rFonts w:ascii="Cambria Math" w:eastAsia="宋体" w:hAnsi="Cambria Math"/>
-            </w:rPr>
-            <m:t xml:space="preserve">                                    (10.5)</m:t>
+            <m:t>.                                    (10.5)</m:t>
           </m:r>
         </m:oMath>
       </m:oMathPara>
@@ -16350,19 +16233,7 @@
           <w:rPr>
             <w:rFonts w:ascii="Cambria Math" w:eastAsia="宋体" w:hAnsi="Cambria Math"/>
           </w:rPr>
-          <m:t>O(</m:t>
-        </m:r>
-        <m:r>
-          <w:rPr>
-            <w:rFonts w:ascii="Cambria Math" w:eastAsia="宋体" w:hAnsi="Cambria Math"/>
-          </w:rPr>
-          <m:t>∆t</m:t>
-        </m:r>
-        <m:r>
-          <w:rPr>
-            <w:rFonts w:ascii="Cambria Math" w:eastAsia="宋体" w:hAnsi="Cambria Math"/>
-          </w:rPr>
-          <m:t>)</m:t>
+          <m:t>O(∆t)</m:t>
         </m:r>
       </m:oMath>
       <w:r>
@@ -16591,12 +16462,2567 @@
     <w:p>
       <w:pPr>
         <w:rPr>
-          <w:rFonts w:ascii="宋体" w:eastAsia="宋体" w:hAnsi="宋体" w:hint="eastAsia"/>
+          <w:rFonts w:ascii="宋体" w:eastAsia="宋体" w:hAnsi="宋体"/>
           <w:iCs/>
         </w:rPr>
       </w:pPr>
+      <w:r>
+        <w:rPr>
+          <w:rFonts w:ascii="宋体" w:eastAsia="宋体" w:hAnsi="宋体"/>
+          <w:iCs/>
+        </w:rPr>
+        <w:tab/>
+      </w:r>
+      <w:r>
+        <w:rPr>
+          <w:rFonts w:ascii="宋体" w:eastAsia="宋体" w:hAnsi="宋体" w:hint="eastAsia"/>
+          <w:iCs/>
+        </w:rPr>
+        <w:t>最简单的隐式时间积分方案称为</w:t>
+      </w:r>
+      <w:r>
+        <w:rPr>
+          <w:rFonts w:ascii="宋体" w:eastAsia="宋体" w:hAnsi="宋体" w:hint="eastAsia"/>
+          <w:b/>
+          <w:bCs/>
+          <w:iCs/>
+        </w:rPr>
+        <w:t>后向欧拉</w:t>
+      </w:r>
+      <w:r>
+        <w:rPr>
+          <w:rFonts w:ascii="宋体" w:eastAsia="宋体" w:hAnsi="宋体" w:hint="eastAsia"/>
+          <w:b/>
+          <w:bCs/>
+          <w:iCs/>
+        </w:rPr>
+        <w:t>[</w:t>
+      </w:r>
+      <w:r>
+        <w:rPr>
+          <w:rFonts w:ascii="宋体" w:eastAsia="宋体" w:hAnsi="宋体"/>
+          <w:b/>
+          <w:bCs/>
+          <w:iCs/>
+        </w:rPr>
+        <w:t>backward Euler]</w:t>
+      </w:r>
+      <w:r>
+        <w:rPr>
+          <w:rFonts w:ascii="宋体" w:eastAsia="宋体" w:hAnsi="宋体" w:hint="eastAsia"/>
+          <w:iCs/>
+        </w:rPr>
+        <w:t>.</w:t>
+      </w:r>
+      <w:r>
+        <w:rPr>
+          <w:rFonts w:ascii="宋体" w:eastAsia="宋体" w:hAnsi="宋体"/>
+          <w:iCs/>
+        </w:rPr>
+        <w:t>在这种情况下</w:t>
+      </w:r>
+      <w:r>
+        <w:rPr>
+          <w:rFonts w:ascii="宋体" w:eastAsia="宋体" w:hAnsi="宋体" w:hint="eastAsia"/>
+          <w:iCs/>
+        </w:rPr>
+        <w:t>,</w:t>
+      </w:r>
+      <w:r>
+        <w:rPr>
+          <w:rFonts w:ascii="宋体" w:eastAsia="宋体" w:hAnsi="宋体"/>
+          <w:iCs/>
+        </w:rPr>
+        <w:t>这意味着我们不是基于旧的速度</w:t>
+      </w:r>
+      <m:oMath>
+        <m:sSup>
+          <m:sSupPr>
+            <m:ctrlPr>
+              <w:rPr>
+                <w:rFonts w:ascii="Cambria Math" w:eastAsia="宋体" w:hAnsi="Cambria Math"/>
+                <w:i/>
+              </w:rPr>
+            </m:ctrlPr>
+          </m:sSupPr>
+          <m:e>
+            <m:acc>
+              <m:accPr>
+                <m:chr m:val="⃗"/>
+                <m:ctrlPr>
+                  <w:rPr>
+                    <w:rFonts w:ascii="Cambria Math" w:eastAsia="宋体" w:hAnsi="Cambria Math"/>
+                    <w:i/>
+                  </w:rPr>
+                </m:ctrlPr>
+              </m:accPr>
+              <m:e>
+                <m:r>
+                  <w:rPr>
+                    <w:rFonts w:ascii="Cambria Math" w:eastAsia="宋体" w:hAnsi="Cambria Math"/>
+                  </w:rPr>
+                  <m:t>u</m:t>
+                </m:r>
+              </m:e>
+            </m:acc>
+          </m:e>
+          <m:sup>
+            <m:r>
+              <w:rPr>
+                <w:rFonts w:ascii="Cambria Math" w:eastAsia="宋体" w:hAnsi="Cambria Math"/>
+              </w:rPr>
+              <m:t>n</m:t>
+            </m:r>
+          </m:sup>
+        </m:sSup>
+      </m:oMath>
+      <w:r>
+        <w:rPr>
+          <w:rFonts w:ascii="宋体" w:eastAsia="宋体" w:hAnsi="宋体"/>
+          <w:iCs/>
+        </w:rPr>
+        <w:t>评估应力张量</w:t>
+      </w:r>
+      <w:r>
+        <w:rPr>
+          <w:rFonts w:ascii="宋体" w:eastAsia="宋体" w:hAnsi="宋体" w:hint="eastAsia"/>
+          <w:iCs/>
+        </w:rPr>
+        <w:t>,</w:t>
+      </w:r>
+      <w:r>
+        <w:rPr>
+          <w:rFonts w:ascii="宋体" w:eastAsia="宋体" w:hAnsi="宋体"/>
+          <w:iCs/>
+        </w:rPr>
+        <w:t>而是基于新的速度</w:t>
+      </w:r>
+      <m:oMath>
+        <m:sSup>
+          <m:sSupPr>
+            <m:ctrlPr>
+              <w:rPr>
+                <w:rFonts w:ascii="Cambria Math" w:eastAsia="宋体" w:hAnsi="Cambria Math"/>
+                <w:i/>
+              </w:rPr>
+            </m:ctrlPr>
+          </m:sSupPr>
+          <m:e>
+            <m:acc>
+              <m:accPr>
+                <m:chr m:val="⃗"/>
+                <m:ctrlPr>
+                  <w:rPr>
+                    <w:rFonts w:ascii="Cambria Math" w:eastAsia="宋体" w:hAnsi="Cambria Math"/>
+                    <w:i/>
+                  </w:rPr>
+                </m:ctrlPr>
+              </m:accPr>
+              <m:e>
+                <m:r>
+                  <w:rPr>
+                    <w:rFonts w:ascii="Cambria Math" w:eastAsia="宋体" w:hAnsi="Cambria Math"/>
+                  </w:rPr>
+                  <m:t>u</m:t>
+                </m:r>
+              </m:e>
+            </m:acc>
+          </m:e>
+          <m:sup>
+            <m:r>
+              <w:rPr>
+                <w:rFonts w:ascii="Cambria Math" w:eastAsia="宋体" w:hAnsi="Cambria Math"/>
+              </w:rPr>
+              <m:t>n+1</m:t>
+            </m:r>
+          </m:sup>
+        </m:sSup>
+      </m:oMath>
+      <w:r>
+        <w:rPr>
+          <w:rFonts w:ascii="宋体" w:eastAsia="宋体" w:hAnsi="宋体" w:hint="eastAsia"/>
+          <w:iCs/>
+        </w:rPr>
+        <w:t>,</w:t>
+      </w:r>
+      <w:r>
+        <w:rPr>
+          <w:rFonts w:ascii="宋体" w:eastAsia="宋体" w:hAnsi="宋体"/>
+          <w:iCs/>
+        </w:rPr>
+        <w:t>当然</w:t>
+      </w:r>
+      <w:r>
+        <w:rPr>
+          <w:rFonts w:ascii="宋体" w:eastAsia="宋体" w:hAnsi="宋体" w:hint="eastAsia"/>
+          <w:iCs/>
+        </w:rPr>
+        <w:t>,</w:t>
+      </w:r>
+      <w:r>
+        <w:rPr>
+          <w:rFonts w:ascii="宋体" w:eastAsia="宋体" w:hAnsi="宋体"/>
+          <w:iCs/>
+        </w:rPr>
+        <w:t>在获得应力张量之前</w:t>
+      </w:r>
+      <w:r>
+        <w:rPr>
+          <w:rFonts w:ascii="宋体" w:eastAsia="宋体" w:hAnsi="宋体" w:hint="eastAsia"/>
+          <w:iCs/>
+        </w:rPr>
+        <w:t>,</w:t>
+      </w:r>
+      <w:r>
+        <w:rPr>
+          <w:rFonts w:ascii="宋体" w:eastAsia="宋体" w:hAnsi="宋体"/>
+          <w:iCs/>
+        </w:rPr>
+        <w:t>我们当然还不知道这一点</w:t>
+      </w:r>
+      <w:r>
+        <w:rPr>
+          <w:rFonts w:ascii="宋体" w:eastAsia="宋体" w:hAnsi="宋体" w:hint="eastAsia"/>
+          <w:iCs/>
+        </w:rPr>
+        <w:t>——</w:t>
+      </w:r>
+      <w:r>
+        <w:rPr>
+          <w:rFonts w:ascii="宋体" w:eastAsia="宋体" w:hAnsi="宋体"/>
+          <w:iCs/>
+        </w:rPr>
+        <w:t>这又取决于了解新速度</w:t>
+      </w:r>
+      <w:r>
+        <w:rPr>
+          <w:rFonts w:ascii="宋体" w:eastAsia="宋体" w:hAnsi="宋体" w:hint="eastAsia"/>
+          <w:iCs/>
+        </w:rPr>
+        <w:t>.</w:t>
+      </w:r>
+      <w:r>
+        <w:rPr>
+          <w:rFonts w:ascii="宋体" w:eastAsia="宋体" w:hAnsi="宋体"/>
+          <w:iCs/>
+        </w:rPr>
+        <w:t>这不是一个悖论</w:t>
+      </w:r>
+      <w:r>
+        <w:rPr>
+          <w:rFonts w:ascii="宋体" w:eastAsia="宋体" w:hAnsi="宋体" w:hint="eastAsia"/>
+          <w:iCs/>
+        </w:rPr>
+        <w:t>:</w:t>
+      </w:r>
+      <w:r>
+        <w:rPr>
+          <w:rFonts w:ascii="宋体" w:eastAsia="宋体" w:hAnsi="宋体"/>
+          <w:iCs/>
+        </w:rPr>
+        <w:t>它只是对新速度的一个隐式定义</w:t>
+      </w:r>
+      <w:r>
+        <w:rPr>
+          <w:rFonts w:ascii="宋体" w:eastAsia="宋体" w:hAnsi="宋体" w:hint="eastAsia"/>
+          <w:iCs/>
+        </w:rPr>
+        <w:t>,</w:t>
+      </w:r>
+      <w:r>
+        <w:rPr>
+          <w:rFonts w:ascii="宋体" w:eastAsia="宋体" w:hAnsi="宋体"/>
+          <w:iCs/>
+        </w:rPr>
+        <w:t>为我们提供了必须寻找它们的联立方程</w:t>
+      </w:r>
+      <w:r>
+        <w:rPr>
+          <w:rFonts w:ascii="宋体" w:eastAsia="宋体" w:hAnsi="宋体" w:hint="eastAsia"/>
+          <w:iCs/>
+        </w:rPr>
+        <w:t>.</w:t>
+      </w:r>
+    </w:p>
+    <w:p>
+      <w:pPr>
+        <w:rPr>
+          <w:rFonts w:ascii="宋体" w:eastAsia="宋体" w:hAnsi="宋体"/>
+          <w:iCs/>
+        </w:rPr>
+      </w:pPr>
+      <w:r>
+        <w:rPr>
+          <w:rFonts w:ascii="宋体" w:eastAsia="宋体" w:hAnsi="宋体"/>
+          <w:iCs/>
+        </w:rPr>
+        <w:tab/>
+      </w:r>
+      <w:r>
+        <w:rPr>
+          <w:rFonts w:ascii="宋体" w:eastAsia="宋体" w:hAnsi="宋体" w:hint="eastAsia"/>
+          <w:iCs/>
+        </w:rPr>
+        <w:t>首先</w:t>
+      </w:r>
+      <w:r>
+        <w:rPr>
+          <w:rFonts w:ascii="宋体" w:eastAsia="宋体" w:hAnsi="宋体" w:hint="eastAsia"/>
+          <w:iCs/>
+        </w:rPr>
+        <w:t>,</w:t>
+      </w:r>
+      <w:r>
+        <w:rPr>
+          <w:rFonts w:ascii="宋体" w:eastAsia="宋体" w:hAnsi="宋体" w:hint="eastAsia"/>
+          <w:iCs/>
+        </w:rPr>
+        <w:t>从上一节的一维模型问题开始</w:t>
+      </w:r>
+      <w:r>
+        <w:rPr>
+          <w:rFonts w:ascii="宋体" w:eastAsia="宋体" w:hAnsi="宋体" w:hint="eastAsia"/>
+          <w:iCs/>
+        </w:rPr>
+        <w:t>.</w:t>
+      </w:r>
+      <w:r>
+        <w:rPr>
+          <w:rFonts w:ascii="宋体" w:eastAsia="宋体" w:hAnsi="宋体"/>
+          <w:iCs/>
+        </w:rPr>
+        <w:t>向后</w:t>
+      </w:r>
+      <w:r>
+        <w:rPr>
+          <w:rFonts w:ascii="宋体" w:eastAsia="宋体" w:hAnsi="宋体" w:hint="eastAsia"/>
+          <w:iCs/>
+        </w:rPr>
+        <w:t>欧拉的</w:t>
+      </w:r>
+      <w:r>
+        <w:rPr>
+          <w:rFonts w:ascii="宋体" w:eastAsia="宋体" w:hAnsi="宋体"/>
+          <w:iCs/>
+        </w:rPr>
+        <w:t>离散化是</w:t>
+      </w:r>
+    </w:p>
+    <w:p>
+      <w:pPr>
+        <w:rPr>
+          <w:rFonts w:ascii="宋体" w:eastAsia="宋体" w:hAnsi="宋体"/>
+        </w:rPr>
+      </w:pPr>
+      <m:oMathPara>
+        <m:oMath>
+          <m:sSubSup>
+            <m:sSubSupPr>
+              <m:ctrlPr>
+                <w:rPr>
+                  <w:rFonts w:ascii="Cambria Math" w:eastAsia="宋体" w:hAnsi="Cambria Math"/>
+                  <w:i/>
+                </w:rPr>
+              </m:ctrlPr>
+            </m:sSubSupPr>
+            <m:e>
+              <m:r>
+                <w:rPr>
+                  <w:rFonts w:ascii="Cambria Math" w:eastAsia="宋体" w:hAnsi="Cambria Math"/>
+                </w:rPr>
+                <m:t>q</m:t>
+              </m:r>
+            </m:e>
+            <m:sub>
+              <m:r>
+                <w:rPr>
+                  <w:rFonts w:ascii="Cambria Math" w:eastAsia="宋体" w:hAnsi="Cambria Math"/>
+                </w:rPr>
+                <m:t>i</m:t>
+              </m:r>
+            </m:sub>
+            <m:sup>
+              <m:r>
+                <w:rPr>
+                  <w:rFonts w:ascii="Cambria Math" w:eastAsia="宋体" w:hAnsi="Cambria Math"/>
+                </w:rPr>
+                <m:t>n+1</m:t>
+              </m:r>
+            </m:sup>
+          </m:sSubSup>
+          <m:r>
+            <w:rPr>
+              <w:rFonts w:ascii="Cambria Math" w:eastAsia="宋体" w:hAnsi="Cambria Math"/>
+            </w:rPr>
+            <m:t>=</m:t>
+          </m:r>
+          <m:sSubSup>
+            <m:sSubSupPr>
+              <m:ctrlPr>
+                <w:rPr>
+                  <w:rFonts w:ascii="Cambria Math" w:eastAsia="宋体" w:hAnsi="Cambria Math"/>
+                  <w:i/>
+                </w:rPr>
+              </m:ctrlPr>
+            </m:sSubSupPr>
+            <m:e>
+              <m:r>
+                <w:rPr>
+                  <w:rFonts w:ascii="Cambria Math" w:eastAsia="宋体" w:hAnsi="Cambria Math"/>
+                </w:rPr>
+                <m:t>q</m:t>
+              </m:r>
+            </m:e>
+            <m:sub>
+              <m:r>
+                <w:rPr>
+                  <w:rFonts w:ascii="Cambria Math" w:eastAsia="宋体" w:hAnsi="Cambria Math"/>
+                </w:rPr>
+                <m:t>i</m:t>
+              </m:r>
+            </m:sub>
+            <m:sup>
+              <m:r>
+                <w:rPr>
+                  <w:rFonts w:ascii="Cambria Math" w:eastAsia="宋体" w:hAnsi="Cambria Math"/>
+                </w:rPr>
+                <m:t>n</m:t>
+              </m:r>
+            </m:sup>
+          </m:sSubSup>
+          <m:r>
+            <w:rPr>
+              <w:rFonts w:ascii="Cambria Math" w:eastAsia="宋体" w:hAnsi="Cambria Math"/>
+            </w:rPr>
+            <m:t>+∆tk</m:t>
+          </m:r>
+          <m:f>
+            <m:fPr>
+              <m:ctrlPr>
+                <w:rPr>
+                  <w:rFonts w:ascii="Cambria Math" w:eastAsia="宋体" w:hAnsi="Cambria Math"/>
+                  <w:i/>
+                </w:rPr>
+              </m:ctrlPr>
+            </m:fPr>
+            <m:num>
+              <m:sSubSup>
+                <m:sSubSupPr>
+                  <m:ctrlPr>
+                    <w:rPr>
+                      <w:rFonts w:ascii="Cambria Math" w:eastAsia="宋体" w:hAnsi="Cambria Math"/>
+                      <w:i/>
+                    </w:rPr>
+                  </m:ctrlPr>
+                </m:sSubSupPr>
+                <m:e>
+                  <m:r>
+                    <w:rPr>
+                      <w:rFonts w:ascii="Cambria Math" w:eastAsia="宋体" w:hAnsi="Cambria Math"/>
+                    </w:rPr>
+                    <m:t>q</m:t>
+                  </m:r>
+                </m:e>
+                <m:sub>
+                  <m:r>
+                    <w:rPr>
+                      <w:rFonts w:ascii="Cambria Math" w:eastAsia="宋体" w:hAnsi="Cambria Math"/>
+                    </w:rPr>
+                    <m:t>i+1</m:t>
+                  </m:r>
+                </m:sub>
+                <m:sup>
+                  <m:r>
+                    <w:rPr>
+                      <w:rFonts w:ascii="Cambria Math" w:eastAsia="宋体" w:hAnsi="Cambria Math"/>
+                    </w:rPr>
+                    <m:t>n</m:t>
+                  </m:r>
+                  <m:r>
+                    <w:rPr>
+                      <w:rFonts w:ascii="Cambria Math" w:eastAsia="宋体" w:hAnsi="Cambria Math"/>
+                    </w:rPr>
+                    <m:t>+1</m:t>
+                  </m:r>
+                </m:sup>
+              </m:sSubSup>
+              <m:r>
+                <w:rPr>
+                  <w:rFonts w:ascii="Cambria Math" w:eastAsia="宋体" w:hAnsi="Cambria Math"/>
+                </w:rPr>
+                <m:t>-2</m:t>
+              </m:r>
+              <m:sSubSup>
+                <m:sSubSupPr>
+                  <m:ctrlPr>
+                    <w:rPr>
+                      <w:rFonts w:ascii="Cambria Math" w:eastAsia="宋体" w:hAnsi="Cambria Math"/>
+                      <w:i/>
+                    </w:rPr>
+                  </m:ctrlPr>
+                </m:sSubSupPr>
+                <m:e>
+                  <m:r>
+                    <w:rPr>
+                      <w:rFonts w:ascii="Cambria Math" w:eastAsia="宋体" w:hAnsi="Cambria Math"/>
+                    </w:rPr>
+                    <m:t>q</m:t>
+                  </m:r>
+                </m:e>
+                <m:sub>
+                  <m:r>
+                    <w:rPr>
+                      <w:rFonts w:ascii="Cambria Math" w:eastAsia="宋体" w:hAnsi="Cambria Math"/>
+                    </w:rPr>
+                    <m:t>i</m:t>
+                  </m:r>
+                </m:sub>
+                <m:sup>
+                  <m:r>
+                    <w:rPr>
+                      <w:rFonts w:ascii="Cambria Math" w:eastAsia="宋体" w:hAnsi="Cambria Math"/>
+                    </w:rPr>
+                    <m:t>n</m:t>
+                  </m:r>
+                  <m:r>
+                    <w:rPr>
+                      <w:rFonts w:ascii="Cambria Math" w:eastAsia="宋体" w:hAnsi="Cambria Math"/>
+                    </w:rPr>
+                    <m:t>+1</m:t>
+                  </m:r>
+                </m:sup>
+              </m:sSubSup>
+              <m:r>
+                <w:rPr>
+                  <w:rFonts w:ascii="Cambria Math" w:eastAsia="宋体" w:hAnsi="Cambria Math"/>
+                </w:rPr>
+                <m:t>+</m:t>
+              </m:r>
+              <m:sSubSup>
+                <m:sSubSupPr>
+                  <m:ctrlPr>
+                    <w:rPr>
+                      <w:rFonts w:ascii="Cambria Math" w:eastAsia="宋体" w:hAnsi="Cambria Math"/>
+                      <w:i/>
+                    </w:rPr>
+                  </m:ctrlPr>
+                </m:sSubSupPr>
+                <m:e>
+                  <m:r>
+                    <w:rPr>
+                      <w:rFonts w:ascii="Cambria Math" w:eastAsia="宋体" w:hAnsi="Cambria Math"/>
+                    </w:rPr>
+                    <m:t>q</m:t>
+                  </m:r>
+                </m:e>
+                <m:sub>
+                  <m:r>
+                    <w:rPr>
+                      <w:rFonts w:ascii="Cambria Math" w:eastAsia="宋体" w:hAnsi="Cambria Math"/>
+                    </w:rPr>
+                    <m:t>i-1</m:t>
+                  </m:r>
+                </m:sub>
+                <m:sup>
+                  <m:r>
+                    <w:rPr>
+                      <w:rFonts w:ascii="Cambria Math" w:eastAsia="宋体" w:hAnsi="Cambria Math"/>
+                    </w:rPr>
+                    <m:t>n</m:t>
+                  </m:r>
+                  <m:r>
+                    <w:rPr>
+                      <w:rFonts w:ascii="Cambria Math" w:eastAsia="宋体" w:hAnsi="Cambria Math"/>
+                    </w:rPr>
+                    <m:t>+1</m:t>
+                  </m:r>
+                </m:sup>
+              </m:sSubSup>
+            </m:num>
+            <m:den>
+              <m:r>
+                <w:rPr>
+                  <w:rFonts w:ascii="Cambria Math" w:eastAsia="宋体" w:hAnsi="Cambria Math"/>
+                </w:rPr>
+                <m:t>∆</m:t>
+              </m:r>
+              <m:sSup>
+                <m:sSupPr>
+                  <m:ctrlPr>
+                    <w:rPr>
+                      <w:rFonts w:ascii="Cambria Math" w:eastAsia="宋体" w:hAnsi="Cambria Math"/>
+                      <w:i/>
+                    </w:rPr>
+                  </m:ctrlPr>
+                </m:sSupPr>
+                <m:e>
+                  <m:r>
+                    <w:rPr>
+                      <w:rFonts w:ascii="Cambria Math" w:eastAsia="宋体" w:hAnsi="Cambria Math"/>
+                    </w:rPr>
+                    <m:t>x</m:t>
+                  </m:r>
+                </m:e>
+                <m:sup>
+                  <m:r>
+                    <w:rPr>
+                      <w:rFonts w:ascii="Cambria Math" w:eastAsia="宋体" w:hAnsi="Cambria Math" w:hint="eastAsia"/>
+                    </w:rPr>
+                    <m:t>2</m:t>
+                  </m:r>
+                </m:sup>
+              </m:sSup>
+            </m:den>
+          </m:f>
+          <m:r>
+            <w:rPr>
+              <w:rFonts w:ascii="Cambria Math" w:eastAsia="宋体" w:hAnsi="Cambria Math"/>
+            </w:rPr>
+            <m:t>.</m:t>
+          </m:r>
+        </m:oMath>
+      </m:oMathPara>
+    </w:p>
+    <w:p>
+      <w:pPr>
+        <w:rPr>
+          <w:rFonts w:ascii="宋体" w:eastAsia="宋体" w:hAnsi="宋体"/>
+          <w:iCs/>
+        </w:rPr>
+      </w:pPr>
+      <w:r>
+        <w:rPr>
+          <w:rFonts w:ascii="宋体" w:eastAsia="宋体" w:hAnsi="宋体" w:hint="eastAsia"/>
+          <w:iCs/>
+        </w:rPr>
+        <w:t>这是第</w:t>
+      </w:r>
+      <m:oMath>
+        <m:r>
+          <w:rPr>
+            <w:rFonts w:ascii="Cambria Math" w:eastAsia="宋体" w:hAnsi="Cambria Math"/>
+          </w:rPr>
+          <m:t>i</m:t>
+        </m:r>
+      </m:oMath>
+      <w:r>
+        <w:rPr>
+          <w:rFonts w:ascii="宋体" w:eastAsia="宋体" w:hAnsi="宋体"/>
+          <w:iCs/>
+        </w:rPr>
+        <w:t>个线性方程</w:t>
+      </w:r>
+      <w:r>
+        <w:rPr>
+          <w:rFonts w:ascii="宋体" w:eastAsia="宋体" w:hAnsi="宋体" w:hint="eastAsia"/>
+          <w:iCs/>
+        </w:rPr>
+        <w:t>:</w:t>
+      </w:r>
+      <w:r>
+        <w:rPr>
+          <w:rFonts w:ascii="宋体" w:eastAsia="宋体" w:hAnsi="宋体"/>
+          <w:iCs/>
+        </w:rPr>
+        <w:t>我们可以通过强制无滑动边界条件</w:t>
+      </w:r>
+      <m:oMath>
+        <m:sSub>
+          <m:sSubPr>
+            <m:ctrlPr>
+              <w:rPr>
+                <w:rFonts w:ascii="Cambria Math" w:eastAsia="宋体" w:hAnsi="Cambria Math"/>
+                <w:i/>
+                <w:iCs/>
+              </w:rPr>
+            </m:ctrlPr>
+          </m:sSubPr>
+          <m:e>
+            <m:r>
+              <w:rPr>
+                <w:rFonts w:ascii="Cambria Math" w:eastAsia="宋体" w:hAnsi="Cambria Math"/>
+              </w:rPr>
+              <m:t>q</m:t>
+            </m:r>
+          </m:e>
+          <m:sub>
+            <m:r>
+              <w:rPr>
+                <w:rFonts w:ascii="Cambria Math" w:eastAsia="宋体" w:hAnsi="Cambria Math"/>
+              </w:rPr>
+              <m:t>0</m:t>
+            </m:r>
+          </m:sub>
+        </m:sSub>
+        <m:r>
+          <w:rPr>
+            <w:rFonts w:ascii="Cambria Math" w:eastAsia="宋体" w:hAnsi="Cambria Math"/>
+          </w:rPr>
+          <m:t>=</m:t>
+        </m:r>
+        <m:sSub>
+          <m:sSubPr>
+            <m:ctrlPr>
+              <w:rPr>
+                <w:rFonts w:ascii="Cambria Math" w:eastAsia="宋体" w:hAnsi="Cambria Math"/>
+                <w:i/>
+                <w:iCs/>
+              </w:rPr>
+            </m:ctrlPr>
+          </m:sSubPr>
+          <m:e>
+            <m:r>
+              <w:rPr>
+                <w:rFonts w:ascii="Cambria Math" w:eastAsia="宋体" w:hAnsi="Cambria Math"/>
+              </w:rPr>
+              <m:t>q</m:t>
+            </m:r>
+          </m:e>
+          <m:sub>
+            <m:r>
+              <w:rPr>
+                <w:rFonts w:ascii="Cambria Math" w:eastAsia="宋体" w:hAnsi="Cambria Math" w:hint="eastAsia"/>
+              </w:rPr>
+              <m:t>m+</m:t>
+            </m:r>
+            <m:r>
+              <w:rPr>
+                <w:rFonts w:ascii="Cambria Math" w:eastAsia="宋体" w:hAnsi="Cambria Math"/>
+              </w:rPr>
+              <m:t>1</m:t>
+            </m:r>
+          </m:sub>
+        </m:sSub>
+        <m:r>
+          <w:rPr>
+            <w:rFonts w:ascii="Cambria Math" w:eastAsia="宋体" w:hAnsi="Cambria Math"/>
+          </w:rPr>
+          <m:t>=</m:t>
+        </m:r>
+        <m:r>
+          <w:rPr>
+            <w:rFonts w:ascii="Cambria Math" w:eastAsia="宋体" w:hAnsi="Cambria Math"/>
+          </w:rPr>
+          <m:t>0</m:t>
+        </m:r>
+      </m:oMath>
+      <w:r>
+        <w:rPr>
+          <w:rFonts w:ascii="宋体" w:eastAsia="宋体" w:hAnsi="宋体" w:hint="eastAsia"/>
+          <w:iCs/>
+        </w:rPr>
+        <w:t>,</w:t>
+      </w:r>
+      <w:r>
+        <w:rPr>
+          <w:rFonts w:ascii="宋体" w:eastAsia="宋体" w:hAnsi="宋体"/>
+          <w:iCs/>
+        </w:rPr>
+        <w:t>来完成系统</w:t>
+      </w:r>
+      <w:r>
+        <w:rPr>
+          <w:rFonts w:ascii="宋体" w:eastAsia="宋体" w:hAnsi="宋体" w:hint="eastAsia"/>
+          <w:iCs/>
+        </w:rPr>
+        <w:t>,</w:t>
+      </w:r>
+      <w:r>
+        <w:rPr>
+          <w:rFonts w:ascii="宋体" w:eastAsia="宋体" w:hAnsi="宋体"/>
+          <w:iCs/>
+        </w:rPr>
+        <w:t>从而在</w:t>
+      </w:r>
+      <m:oMath>
+        <m:r>
+          <w:rPr>
+            <w:rFonts w:ascii="Cambria Math" w:eastAsia="宋体" w:hAnsi="Cambria Math" w:hint="eastAsia"/>
+          </w:rPr>
+          <m:t>m</m:t>
+        </m:r>
+      </m:oMath>
+      <w:r>
+        <w:rPr>
+          <w:rFonts w:ascii="宋体" w:eastAsia="宋体" w:hAnsi="宋体"/>
+          <w:iCs/>
+        </w:rPr>
+        <w:t>个未知数</w:t>
+      </w:r>
+      <m:oMath>
+        <m:sSubSup>
+          <m:sSubSupPr>
+            <m:ctrlPr>
+              <w:rPr>
+                <w:rFonts w:ascii="Cambria Math" w:eastAsia="宋体" w:hAnsi="Cambria Math"/>
+                <w:i/>
+              </w:rPr>
+            </m:ctrlPr>
+          </m:sSubSupPr>
+          <m:e>
+            <m:r>
+              <w:rPr>
+                <w:rFonts w:ascii="Cambria Math" w:eastAsia="宋体" w:hAnsi="Cambria Math"/>
+              </w:rPr>
+              <m:t>q</m:t>
+            </m:r>
+          </m:e>
+          <m:sub>
+            <m:r>
+              <w:rPr>
+                <w:rFonts w:ascii="Cambria Math" w:eastAsia="宋体" w:hAnsi="Cambria Math"/>
+              </w:rPr>
+              <m:t>1</m:t>
+            </m:r>
+          </m:sub>
+          <m:sup>
+            <m:r>
+              <w:rPr>
+                <w:rFonts w:ascii="Cambria Math" w:eastAsia="宋体" w:hAnsi="Cambria Math"/>
+              </w:rPr>
+              <m:t>n+1</m:t>
+            </m:r>
+          </m:sup>
+        </m:sSubSup>
+        <m:r>
+          <w:rPr>
+            <w:rFonts w:ascii="Cambria Math" w:eastAsia="宋体" w:hAnsi="Cambria Math"/>
+          </w:rPr>
+          <m:t>,</m:t>
+        </m:r>
+        <m:r>
+          <w:rPr>
+            <w:rFonts w:ascii="Cambria Math" w:eastAsia="宋体" w:hAnsi="Cambria Math"/>
+          </w:rPr>
+          <m:t>…</m:t>
+        </m:r>
+        <m:sSubSup>
+          <m:sSubSupPr>
+            <m:ctrlPr>
+              <w:rPr>
+                <w:rFonts w:ascii="Cambria Math" w:eastAsia="宋体" w:hAnsi="Cambria Math"/>
+                <w:i/>
+              </w:rPr>
+            </m:ctrlPr>
+          </m:sSubSupPr>
+          <m:e>
+            <m:r>
+              <w:rPr>
+                <w:rFonts w:ascii="Cambria Math" w:eastAsia="宋体" w:hAnsi="Cambria Math"/>
+              </w:rPr>
+              <m:t>q</m:t>
+            </m:r>
+          </m:e>
+          <m:sub>
+            <m:r>
+              <w:rPr>
+                <w:rFonts w:ascii="Cambria Math" w:eastAsia="宋体" w:hAnsi="Cambria Math"/>
+              </w:rPr>
+              <m:t>m</m:t>
+            </m:r>
+          </m:sub>
+          <m:sup>
+            <m:r>
+              <w:rPr>
+                <w:rFonts w:ascii="Cambria Math" w:eastAsia="宋体" w:hAnsi="Cambria Math"/>
+              </w:rPr>
+              <m:t>n+1</m:t>
+            </m:r>
+          </m:sup>
+        </m:sSubSup>
+      </m:oMath>
+      <w:r>
+        <w:rPr>
+          <w:rFonts w:ascii="宋体" w:eastAsia="宋体" w:hAnsi="宋体"/>
+          <w:iCs/>
+        </w:rPr>
+        <w:t>中保</w:t>
+      </w:r>
+      <m:oMath>
+        <m:r>
+          <w:rPr>
+            <w:rFonts w:ascii="Cambria Math" w:eastAsia="宋体" w:hAnsi="Cambria Math" w:hint="eastAsia"/>
+          </w:rPr>
+          <m:t>m</m:t>
+        </m:r>
+      </m:oMath>
+      <w:r>
+        <w:rPr>
+          <w:rFonts w:ascii="宋体" w:eastAsia="宋体" w:hAnsi="宋体"/>
+          <w:iCs/>
+        </w:rPr>
+        <w:t>个方程</w:t>
+      </w:r>
+      <w:r>
+        <w:rPr>
+          <w:rFonts w:ascii="宋体" w:eastAsia="宋体" w:hAnsi="宋体" w:hint="eastAsia"/>
+          <w:iCs/>
+        </w:rPr>
+        <w:t>.</w:t>
+      </w:r>
+      <w:r>
+        <w:rPr>
+          <w:rFonts w:ascii="宋体" w:eastAsia="宋体" w:hAnsi="宋体"/>
+          <w:iCs/>
+        </w:rPr>
+        <w:t>重新排列给出</w:t>
+      </w:r>
+    </w:p>
+    <w:p>
+      <w:pPr>
+        <w:rPr>
+          <w:rFonts w:ascii="宋体" w:eastAsia="宋体" w:hAnsi="宋体"/>
+        </w:rPr>
+      </w:pPr>
+      <m:oMathPara>
+        <m:oMath>
+          <m:r>
+            <w:rPr>
+              <w:rFonts w:ascii="Cambria Math" w:eastAsia="宋体" w:hAnsi="Cambria Math"/>
+            </w:rPr>
+            <w:lastRenderedPageBreak/>
+            <m:t>-</m:t>
+          </m:r>
+          <m:f>
+            <m:fPr>
+              <m:ctrlPr>
+                <w:rPr>
+                  <w:rFonts w:ascii="Cambria Math" w:eastAsia="宋体" w:hAnsi="Cambria Math"/>
+                  <w:i/>
+                  <w:iCs/>
+                </w:rPr>
+              </m:ctrlPr>
+            </m:fPr>
+            <m:num>
+              <m:r>
+                <w:rPr>
+                  <w:rFonts w:ascii="Cambria Math" w:eastAsia="宋体" w:hAnsi="Cambria Math"/>
+                </w:rPr>
+                <m:t>∆tk</m:t>
+              </m:r>
+            </m:num>
+            <m:den>
+              <m:r>
+                <w:rPr>
+                  <w:rFonts w:ascii="Cambria Math" w:eastAsia="宋体" w:hAnsi="Cambria Math"/>
+                </w:rPr>
+                <m:t>∆</m:t>
+              </m:r>
+              <m:sSup>
+                <m:sSupPr>
+                  <m:ctrlPr>
+                    <w:rPr>
+                      <w:rFonts w:ascii="Cambria Math" w:eastAsia="宋体" w:hAnsi="Cambria Math"/>
+                      <w:i/>
+                    </w:rPr>
+                  </m:ctrlPr>
+                </m:sSupPr>
+                <m:e>
+                  <m:r>
+                    <w:rPr>
+                      <w:rFonts w:ascii="Cambria Math" w:eastAsia="宋体" w:hAnsi="Cambria Math"/>
+                    </w:rPr>
+                    <m:t>x</m:t>
+                  </m:r>
+                </m:e>
+                <m:sup>
+                  <m:r>
+                    <w:rPr>
+                      <w:rFonts w:ascii="Cambria Math" w:eastAsia="宋体" w:hAnsi="Cambria Math" w:hint="eastAsia"/>
+                    </w:rPr>
+                    <m:t>2</m:t>
+                  </m:r>
+                </m:sup>
+              </m:sSup>
+            </m:den>
+          </m:f>
+          <m:sSubSup>
+            <m:sSubSupPr>
+              <m:ctrlPr>
+                <w:rPr>
+                  <w:rFonts w:ascii="Cambria Math" w:eastAsia="宋体" w:hAnsi="Cambria Math"/>
+                  <w:i/>
+                </w:rPr>
+              </m:ctrlPr>
+            </m:sSubSupPr>
+            <m:e>
+              <m:r>
+                <w:rPr>
+                  <w:rFonts w:ascii="Cambria Math" w:eastAsia="宋体" w:hAnsi="Cambria Math"/>
+                </w:rPr>
+                <m:t>q</m:t>
+              </m:r>
+            </m:e>
+            <m:sub>
+              <m:r>
+                <w:rPr>
+                  <w:rFonts w:ascii="Cambria Math" w:eastAsia="宋体" w:hAnsi="Cambria Math"/>
+                </w:rPr>
+                <m:t>i</m:t>
+              </m:r>
+              <m:r>
+                <w:rPr>
+                  <w:rFonts w:ascii="Cambria Math" w:eastAsia="宋体" w:hAnsi="Cambria Math"/>
+                </w:rPr>
+                <m:t>+1</m:t>
+              </m:r>
+            </m:sub>
+            <m:sup>
+              <m:r>
+                <w:rPr>
+                  <w:rFonts w:ascii="Cambria Math" w:eastAsia="宋体" w:hAnsi="Cambria Math"/>
+                </w:rPr>
+                <m:t>n+1</m:t>
+              </m:r>
+            </m:sup>
+          </m:sSubSup>
+          <m:r>
+            <w:rPr>
+              <w:rFonts w:ascii="Cambria Math" w:eastAsia="宋体" w:hAnsi="Cambria Math"/>
+            </w:rPr>
+            <m:t>+</m:t>
+          </m:r>
+          <m:d>
+            <m:dPr>
+              <m:ctrlPr>
+                <w:rPr>
+                  <w:rFonts w:ascii="Cambria Math" w:eastAsia="宋体" w:hAnsi="Cambria Math"/>
+                  <w:i/>
+                </w:rPr>
+              </m:ctrlPr>
+            </m:dPr>
+            <m:e>
+              <m:r>
+                <w:rPr>
+                  <w:rFonts w:ascii="Cambria Math" w:eastAsia="宋体" w:hAnsi="Cambria Math"/>
+                </w:rPr>
+                <m:t>1+</m:t>
+              </m:r>
+              <m:f>
+                <m:fPr>
+                  <m:ctrlPr>
+                    <w:rPr>
+                      <w:rFonts w:ascii="Cambria Math" w:eastAsia="宋体" w:hAnsi="Cambria Math"/>
+                      <w:i/>
+                      <w:iCs/>
+                    </w:rPr>
+                  </m:ctrlPr>
+                </m:fPr>
+                <m:num>
+                  <m:r>
+                    <w:rPr>
+                      <w:rFonts w:ascii="Cambria Math" w:eastAsia="宋体" w:hAnsi="Cambria Math"/>
+                    </w:rPr>
+                    <m:t>∆tk</m:t>
+                  </m:r>
+                </m:num>
+                <m:den>
+                  <m:r>
+                    <w:rPr>
+                      <w:rFonts w:ascii="Cambria Math" w:eastAsia="宋体" w:hAnsi="Cambria Math"/>
+                    </w:rPr>
+                    <m:t>∆</m:t>
+                  </m:r>
+                  <m:sSup>
+                    <m:sSupPr>
+                      <m:ctrlPr>
+                        <w:rPr>
+                          <w:rFonts w:ascii="Cambria Math" w:eastAsia="宋体" w:hAnsi="Cambria Math"/>
+                          <w:i/>
+                        </w:rPr>
+                      </m:ctrlPr>
+                    </m:sSupPr>
+                    <m:e>
+                      <m:r>
+                        <w:rPr>
+                          <w:rFonts w:ascii="Cambria Math" w:eastAsia="宋体" w:hAnsi="Cambria Math"/>
+                        </w:rPr>
+                        <m:t>x</m:t>
+                      </m:r>
+                    </m:e>
+                    <m:sup>
+                      <m:r>
+                        <w:rPr>
+                          <w:rFonts w:ascii="Cambria Math" w:eastAsia="宋体" w:hAnsi="Cambria Math" w:hint="eastAsia"/>
+                        </w:rPr>
+                        <m:t>2</m:t>
+                      </m:r>
+                    </m:sup>
+                  </m:sSup>
+                </m:den>
+              </m:f>
+            </m:e>
+          </m:d>
+          <m:sSubSup>
+            <m:sSubSupPr>
+              <m:ctrlPr>
+                <w:rPr>
+                  <w:rFonts w:ascii="Cambria Math" w:eastAsia="宋体" w:hAnsi="Cambria Math"/>
+                  <w:i/>
+                </w:rPr>
+              </m:ctrlPr>
+            </m:sSubSupPr>
+            <m:e>
+              <m:r>
+                <w:rPr>
+                  <w:rFonts w:ascii="Cambria Math" w:eastAsia="宋体" w:hAnsi="Cambria Math"/>
+                </w:rPr>
+                <m:t>q</m:t>
+              </m:r>
+            </m:e>
+            <m:sub>
+              <m:r>
+                <w:rPr>
+                  <w:rFonts w:ascii="Cambria Math" w:eastAsia="宋体" w:hAnsi="Cambria Math"/>
+                </w:rPr>
+                <m:t>i</m:t>
+              </m:r>
+            </m:sub>
+            <m:sup>
+              <m:r>
+                <w:rPr>
+                  <w:rFonts w:ascii="Cambria Math" w:eastAsia="宋体" w:hAnsi="Cambria Math"/>
+                </w:rPr>
+                <m:t>n+1</m:t>
+              </m:r>
+            </m:sup>
+          </m:sSubSup>
+          <m:r>
+            <w:rPr>
+              <w:rFonts w:ascii="Cambria Math" w:eastAsia="宋体" w:hAnsi="Cambria Math"/>
+            </w:rPr>
+            <m:t>-</m:t>
+          </m:r>
+          <m:f>
+            <m:fPr>
+              <m:ctrlPr>
+                <w:rPr>
+                  <w:rFonts w:ascii="Cambria Math" w:eastAsia="宋体" w:hAnsi="Cambria Math"/>
+                  <w:i/>
+                  <w:iCs/>
+                </w:rPr>
+              </m:ctrlPr>
+            </m:fPr>
+            <m:num>
+              <m:r>
+                <w:rPr>
+                  <w:rFonts w:ascii="Cambria Math" w:eastAsia="宋体" w:hAnsi="Cambria Math"/>
+                </w:rPr>
+                <m:t>∆tk</m:t>
+              </m:r>
+            </m:num>
+            <m:den>
+              <m:r>
+                <w:rPr>
+                  <w:rFonts w:ascii="Cambria Math" w:eastAsia="宋体" w:hAnsi="Cambria Math"/>
+                </w:rPr>
+                <m:t>∆</m:t>
+              </m:r>
+              <m:sSup>
+                <m:sSupPr>
+                  <m:ctrlPr>
+                    <w:rPr>
+                      <w:rFonts w:ascii="Cambria Math" w:eastAsia="宋体" w:hAnsi="Cambria Math"/>
+                      <w:i/>
+                    </w:rPr>
+                  </m:ctrlPr>
+                </m:sSupPr>
+                <m:e>
+                  <m:r>
+                    <w:rPr>
+                      <w:rFonts w:ascii="Cambria Math" w:eastAsia="宋体" w:hAnsi="Cambria Math"/>
+                    </w:rPr>
+                    <m:t>x</m:t>
+                  </m:r>
+                </m:e>
+                <m:sup>
+                  <m:r>
+                    <w:rPr>
+                      <w:rFonts w:ascii="Cambria Math" w:eastAsia="宋体" w:hAnsi="Cambria Math" w:hint="eastAsia"/>
+                    </w:rPr>
+                    <m:t>2</m:t>
+                  </m:r>
+                </m:sup>
+              </m:sSup>
+            </m:den>
+          </m:f>
+          <m:sSubSup>
+            <m:sSubSupPr>
+              <m:ctrlPr>
+                <w:rPr>
+                  <w:rFonts w:ascii="Cambria Math" w:eastAsia="宋体" w:hAnsi="Cambria Math"/>
+                  <w:i/>
+                </w:rPr>
+              </m:ctrlPr>
+            </m:sSubSupPr>
+            <m:e>
+              <m:r>
+                <w:rPr>
+                  <w:rFonts w:ascii="Cambria Math" w:eastAsia="宋体" w:hAnsi="Cambria Math"/>
+                </w:rPr>
+                <m:t>q</m:t>
+              </m:r>
+            </m:e>
+            <m:sub>
+              <m:r>
+                <w:rPr>
+                  <w:rFonts w:ascii="Cambria Math" w:eastAsia="宋体" w:hAnsi="Cambria Math"/>
+                </w:rPr>
+                <m:t>i</m:t>
+              </m:r>
+              <m:r>
+                <w:rPr>
+                  <w:rFonts w:ascii="Cambria Math" w:eastAsia="宋体" w:hAnsi="Cambria Math"/>
+                </w:rPr>
+                <m:t>-</m:t>
+              </m:r>
+              <m:r>
+                <w:rPr>
+                  <w:rFonts w:ascii="Cambria Math" w:eastAsia="宋体" w:hAnsi="Cambria Math"/>
+                </w:rPr>
+                <m:t>1</m:t>
+              </m:r>
+            </m:sub>
+            <m:sup>
+              <m:r>
+                <w:rPr>
+                  <w:rFonts w:ascii="Cambria Math" w:eastAsia="宋体" w:hAnsi="Cambria Math"/>
+                </w:rPr>
+                <m:t>n+1</m:t>
+              </m:r>
+            </m:sup>
+          </m:sSubSup>
+          <m:r>
+            <w:rPr>
+              <w:rFonts w:ascii="Cambria Math" w:eastAsia="宋体" w:hAnsi="Cambria Math"/>
+            </w:rPr>
+            <m:t>=</m:t>
+          </m:r>
+          <m:sSubSup>
+            <m:sSubSupPr>
+              <m:ctrlPr>
+                <w:rPr>
+                  <w:rFonts w:ascii="Cambria Math" w:eastAsia="宋体" w:hAnsi="Cambria Math"/>
+                  <w:i/>
+                </w:rPr>
+              </m:ctrlPr>
+            </m:sSubSupPr>
+            <m:e>
+              <m:r>
+                <w:rPr>
+                  <w:rFonts w:ascii="Cambria Math" w:eastAsia="宋体" w:hAnsi="Cambria Math"/>
+                </w:rPr>
+                <m:t>q</m:t>
+              </m:r>
+            </m:e>
+            <m:sub>
+              <m:r>
+                <w:rPr>
+                  <w:rFonts w:ascii="Cambria Math" w:eastAsia="宋体" w:hAnsi="Cambria Math"/>
+                </w:rPr>
+                <m:t>i</m:t>
+              </m:r>
+            </m:sub>
+            <m:sup>
+              <m:r>
+                <w:rPr>
+                  <w:rFonts w:ascii="Cambria Math" w:eastAsia="宋体" w:hAnsi="Cambria Math"/>
+                </w:rPr>
+                <m:t>n</m:t>
+              </m:r>
+            </m:sup>
+          </m:sSubSup>
+          <m:r>
+            <w:rPr>
+              <w:rFonts w:ascii="Cambria Math" w:eastAsia="宋体" w:hAnsi="Cambria Math"/>
+            </w:rPr>
+            <m:t>.</m:t>
+          </m:r>
+        </m:oMath>
+      </m:oMathPara>
+    </w:p>
+    <w:p>
+      <w:pPr>
+        <w:rPr>
+          <w:rFonts w:ascii="宋体" w:eastAsia="宋体" w:hAnsi="宋体"/>
+          <w:iCs/>
+        </w:rPr>
+      </w:pPr>
+      <w:r>
+        <w:rPr>
+          <w:rFonts w:ascii="宋体" w:eastAsia="宋体" w:hAnsi="宋体" w:hint="eastAsia"/>
+          <w:iCs/>
+        </w:rPr>
+        <w:t>现在可以将其视为经典的矩阵时间未知向量等于已知向量问题</w:t>
+      </w:r>
+      <w:r>
+        <w:rPr>
+          <w:rFonts w:ascii="宋体" w:eastAsia="宋体" w:hAnsi="宋体" w:hint="eastAsia"/>
+          <w:iCs/>
+        </w:rPr>
+        <w:t>,</w:t>
+      </w:r>
+    </w:p>
+    <w:p>
+      <w:pPr>
+        <w:rPr>
+          <w:rFonts w:ascii="宋体" w:eastAsia="宋体" w:hAnsi="宋体"/>
+        </w:rPr>
+      </w:pPr>
+      <m:oMathPara>
+        <m:oMath>
+          <m:d>
+            <m:dPr>
+              <m:ctrlPr>
+                <w:rPr>
+                  <w:rFonts w:ascii="Cambria Math" w:eastAsia="宋体" w:hAnsi="Cambria Math"/>
+                  <w:i/>
+                </w:rPr>
+              </m:ctrlPr>
+            </m:dPr>
+            <m:e>
+              <m:r>
+                <w:rPr>
+                  <w:rFonts w:ascii="Cambria Math" w:eastAsia="宋体" w:hAnsi="Cambria Math"/>
+                </w:rPr>
+                <m:t>I</m:t>
+              </m:r>
+              <m:r>
+                <w:rPr>
+                  <w:rFonts w:ascii="Cambria Math" w:eastAsia="宋体" w:hAnsi="Cambria Math"/>
+                </w:rPr>
+                <m:t>+</m:t>
+              </m:r>
+              <m:f>
+                <m:fPr>
+                  <m:ctrlPr>
+                    <w:rPr>
+                      <w:rFonts w:ascii="Cambria Math" w:eastAsia="宋体" w:hAnsi="Cambria Math"/>
+                      <w:i/>
+                      <w:iCs/>
+                    </w:rPr>
+                  </m:ctrlPr>
+                </m:fPr>
+                <m:num>
+                  <m:r>
+                    <w:rPr>
+                      <w:rFonts w:ascii="Cambria Math" w:eastAsia="宋体" w:hAnsi="Cambria Math"/>
+                    </w:rPr>
+                    <m:t>∆tk</m:t>
+                  </m:r>
+                </m:num>
+                <m:den>
+                  <m:r>
+                    <w:rPr>
+                      <w:rFonts w:ascii="Cambria Math" w:eastAsia="宋体" w:hAnsi="Cambria Math"/>
+                    </w:rPr>
+                    <m:t>∆</m:t>
+                  </m:r>
+                  <m:sSup>
+                    <m:sSupPr>
+                      <m:ctrlPr>
+                        <w:rPr>
+                          <w:rFonts w:ascii="Cambria Math" w:eastAsia="宋体" w:hAnsi="Cambria Math"/>
+                          <w:i/>
+                        </w:rPr>
+                      </m:ctrlPr>
+                    </m:sSupPr>
+                    <m:e>
+                      <m:r>
+                        <w:rPr>
+                          <w:rFonts w:ascii="Cambria Math" w:eastAsia="宋体" w:hAnsi="Cambria Math"/>
+                        </w:rPr>
+                        <m:t>x</m:t>
+                      </m:r>
+                    </m:e>
+                    <m:sup>
+                      <m:r>
+                        <w:rPr>
+                          <w:rFonts w:ascii="Cambria Math" w:eastAsia="宋体" w:hAnsi="Cambria Math" w:hint="eastAsia"/>
+                        </w:rPr>
+                        <m:t>2</m:t>
+                      </m:r>
+                    </m:sup>
+                  </m:sSup>
+                </m:den>
+              </m:f>
+              <m:r>
+                <w:rPr>
+                  <w:rFonts w:ascii="Cambria Math" w:eastAsia="宋体" w:hAnsi="Cambria Math"/>
+                </w:rPr>
+                <m:t>A</m:t>
+              </m:r>
+            </m:e>
+          </m:d>
+          <m:sSup>
+            <m:sSupPr>
+              <m:ctrlPr>
+                <w:rPr>
+                  <w:rFonts w:ascii="Cambria Math" w:eastAsia="宋体" w:hAnsi="Cambria Math"/>
+                  <w:i/>
+                </w:rPr>
+              </m:ctrlPr>
+            </m:sSupPr>
+            <m:e>
+              <m:r>
+                <w:rPr>
+                  <w:rFonts w:ascii="Cambria Math" w:eastAsia="宋体" w:hAnsi="Cambria Math"/>
+                </w:rPr>
+                <m:t>q</m:t>
+              </m:r>
+            </m:e>
+            <m:sup>
+              <m:r>
+                <w:rPr>
+                  <w:rFonts w:ascii="Cambria Math" w:eastAsia="宋体" w:hAnsi="Cambria Math"/>
+                </w:rPr>
+                <m:t>n+1</m:t>
+              </m:r>
+            </m:sup>
+          </m:sSup>
+          <m:r>
+            <w:rPr>
+              <w:rFonts w:ascii="Cambria Math" w:eastAsia="宋体" w:hAnsi="Cambria Math"/>
+            </w:rPr>
+            <m:t>=</m:t>
+          </m:r>
+          <m:sSup>
+            <m:sSupPr>
+              <m:ctrlPr>
+                <w:rPr>
+                  <w:rFonts w:ascii="Cambria Math" w:eastAsia="宋体" w:hAnsi="Cambria Math"/>
+                  <w:i/>
+                </w:rPr>
+              </m:ctrlPr>
+            </m:sSupPr>
+            <m:e>
+              <m:r>
+                <w:rPr>
+                  <w:rFonts w:ascii="Cambria Math" w:eastAsia="宋体" w:hAnsi="Cambria Math"/>
+                </w:rPr>
+                <m:t>q</m:t>
+              </m:r>
+            </m:e>
+            <m:sup>
+              <m:r>
+                <w:rPr>
+                  <w:rFonts w:ascii="Cambria Math" w:eastAsia="宋体" w:hAnsi="Cambria Math"/>
+                </w:rPr>
+                <m:t>n</m:t>
+              </m:r>
+            </m:sup>
+          </m:sSup>
+          <m:r>
+            <w:rPr>
+              <w:rFonts w:ascii="Cambria Math" w:eastAsia="宋体" w:hAnsi="Cambria Math"/>
+            </w:rPr>
+            <m:t>,</m:t>
+          </m:r>
+        </m:oMath>
+      </m:oMathPara>
+    </w:p>
+    <w:p>
+      <w:pPr>
+        <w:rPr>
+          <w:rFonts w:ascii="宋体" w:eastAsia="宋体" w:hAnsi="宋体" w:hint="eastAsia"/>
+        </w:rPr>
+      </w:pPr>
+      <w:r>
+        <w:rPr>
+          <w:rFonts w:ascii="宋体" w:eastAsia="宋体" w:hAnsi="宋体" w:hint="eastAsia"/>
+        </w:rPr>
+        <w:t>其中</w:t>
+      </w:r>
+      <m:oMath>
+        <m:r>
+          <w:rPr>
+            <w:rFonts w:ascii="Cambria Math" w:eastAsia="宋体" w:hAnsi="Cambria Math"/>
+          </w:rPr>
+          <m:t>I</m:t>
+        </m:r>
+      </m:oMath>
+      <w:r>
+        <w:rPr>
+          <w:rFonts w:ascii="宋体" w:eastAsia="宋体" w:hAnsi="宋体"/>
+        </w:rPr>
+        <w:t>是单位矩阵</w:t>
+      </w:r>
+      <w:r>
+        <w:rPr>
+          <w:rFonts w:ascii="宋体" w:eastAsia="宋体" w:hAnsi="宋体" w:hint="eastAsia"/>
+        </w:rPr>
+        <w:t>,</w:t>
+      </w:r>
+      <m:oMath>
+        <m:r>
+          <w:rPr>
+            <w:rFonts w:ascii="Cambria Math" w:eastAsia="宋体" w:hAnsi="Cambria Math"/>
+          </w:rPr>
+          <m:t xml:space="preserve"> </m:t>
+        </m:r>
+        <m:r>
+          <w:rPr>
+            <w:rFonts w:ascii="Cambria Math" w:eastAsia="宋体" w:hAnsi="Cambria Math"/>
+          </w:rPr>
+          <m:t>A</m:t>
+        </m:r>
+      </m:oMath>
+      <w:r>
+        <w:rPr>
+          <w:rFonts w:ascii="宋体" w:eastAsia="宋体" w:hAnsi="宋体"/>
+        </w:rPr>
+        <w:t>是一个三对角矩阵</w:t>
+      </w:r>
+      <w:r>
+        <w:rPr>
+          <w:rFonts w:ascii="宋体" w:eastAsia="宋体" w:hAnsi="宋体" w:hint="eastAsia"/>
+        </w:rPr>
+        <w:t>,</w:t>
+      </w:r>
+      <w:r>
+        <w:rPr>
+          <w:rFonts w:ascii="宋体" w:eastAsia="宋体" w:hAnsi="宋体"/>
+        </w:rPr>
+        <w:t>主对角线以下2个</w:t>
+      </w:r>
+      <w:r>
+        <w:rPr>
+          <w:rFonts w:ascii="宋体" w:eastAsia="宋体" w:hAnsi="宋体" w:hint="eastAsia"/>
+        </w:rPr>
+        <w:t>,</w:t>
+      </w:r>
+      <w:r>
+        <w:rPr>
+          <w:rFonts w:ascii="宋体" w:eastAsia="宋体" w:hAnsi="宋体"/>
+        </w:rPr>
+        <w:t>次对角线和超对角线为-1：</w:t>
+      </w:r>
+    </w:p>
+    <w:p>
+      <w:pPr>
+        <w:rPr>
+          <w:rFonts w:ascii="宋体" w:eastAsia="宋体" w:hAnsi="宋体"/>
+          <w:iCs/>
+        </w:rPr>
+      </w:pPr>
+      <w:r>
+        <w:rPr>
+          <w:noProof/>
+        </w:rPr>
+        <w:drawing>
+          <wp:inline distT="0" distB="0" distL="0" distR="0" wp14:anchorId="636E70CA" wp14:editId="65FBA345">
+            <wp:extent cx="5274310" cy="1344930"/>
+            <wp:effectExtent l="0" t="0" r="2540" b="7620"/>
+            <wp:docPr id="6" name="图片 6"/>
+            <wp:cNvGraphicFramePr>
+              <a:graphicFrameLocks xmlns:a="http://schemas.openxmlformats.org/drawingml/2006/main" noChangeAspect="1"/>
+            </wp:cNvGraphicFramePr>
+            <a:graphic xmlns:a="http://schemas.openxmlformats.org/drawingml/2006/main">
+              <a:graphicData uri="http://schemas.openxmlformats.org/drawingml/2006/picture">
+                <pic:pic xmlns:pic="http://schemas.openxmlformats.org/drawingml/2006/picture">
+                  <pic:nvPicPr>
+                    <pic:cNvPr id="1" name=""/>
+                    <pic:cNvPicPr/>
+                  </pic:nvPicPr>
+                  <pic:blipFill>
+                    <a:blip r:embed="rId10"/>
+                    <a:stretch>
+                      <a:fillRect/>
+                    </a:stretch>
+                  </pic:blipFill>
+                  <pic:spPr>
+                    <a:xfrm>
+                      <a:off x="0" y="0"/>
+                      <a:ext cx="5274310" cy="1344930"/>
+                    </a:xfrm>
+                    <a:prstGeom prst="rect">
+                      <a:avLst/>
+                    </a:prstGeom>
+                  </pic:spPr>
+                </pic:pic>
+              </a:graphicData>
+            </a:graphic>
+          </wp:inline>
+        </w:drawing>
+      </w:r>
+    </w:p>
+    <w:p>
+      <w:pPr>
+        <w:rPr>
+          <w:rFonts w:ascii="宋体" w:eastAsia="宋体" w:hAnsi="宋体"/>
+          <w:iCs/>
+        </w:rPr>
+      </w:pPr>
+      <w:r>
+        <w:rPr>
+          <w:rFonts w:ascii="宋体" w:eastAsia="宋体" w:hAnsi="宋体" w:hint="eastAsia"/>
+          <w:iCs/>
+        </w:rPr>
+        <w:t>直至按比例缩放，这几乎与压力的</w:t>
+      </w:r>
+      <w:r>
+        <w:rPr>
+          <w:rFonts w:ascii="宋体" w:eastAsia="宋体" w:hAnsi="宋体"/>
+          <w:iCs/>
+        </w:rPr>
+        <w:t>Poisson问题的一维版本相同，只是现在我们进一步增加了对角正项。 矩阵是对称正定的（实际上，由于对角线的增加，其条件比压力矩阵略好），因此使用PCG求解非常有效</w:t>
+      </w:r>
+      <w:r>
+        <w:rPr>
+          <w:rFonts w:ascii="宋体" w:eastAsia="宋体" w:hAnsi="宋体" w:hint="eastAsia"/>
+          <w:iCs/>
+        </w:rPr>
+        <w:t>.</w:t>
+      </w:r>
+    </w:p>
+    <w:p>
+      <w:pPr>
+        <w:rPr>
+          <w:rFonts w:ascii="宋体" w:eastAsia="宋体" w:hAnsi="宋体"/>
+          <w:iCs/>
+        </w:rPr>
+      </w:pPr>
+      <w:r>
+        <w:rPr>
+          <w:rFonts w:ascii="宋体" w:eastAsia="宋体" w:hAnsi="宋体"/>
+          <w:iCs/>
+        </w:rPr>
+        <w:tab/>
+      </w:r>
+      <w:r>
+        <w:rPr>
+          <w:rFonts w:ascii="宋体" w:eastAsia="宋体" w:hAnsi="宋体" w:hint="eastAsia"/>
+          <w:iCs/>
+        </w:rPr>
+        <w:t>这样可以解决稳定性问题吗？</w:t>
+      </w:r>
+      <w:r>
+        <w:rPr>
+          <w:rFonts w:ascii="宋体" w:eastAsia="宋体" w:hAnsi="宋体"/>
+          <w:iCs/>
+        </w:rPr>
+        <w:t xml:space="preserve"> 好吧，让我们再次重写第</w:t>
+      </w:r>
+      <m:oMath>
+        <m:r>
+          <w:rPr>
+            <w:rFonts w:ascii="Cambria Math" w:eastAsia="宋体" w:hAnsi="Cambria Math"/>
+          </w:rPr>
+          <m:t>i</m:t>
+        </m:r>
+      </m:oMath>
+      <w:r>
+        <w:rPr>
+          <w:rFonts w:ascii="宋体" w:eastAsia="宋体" w:hAnsi="宋体"/>
+          <w:iCs/>
+        </w:rPr>
+        <w:t>个方程</w:t>
+      </w:r>
+      <w:r>
+        <w:rPr>
+          <w:rFonts w:ascii="宋体" w:eastAsia="宋体" w:hAnsi="宋体" w:hint="eastAsia"/>
+          <w:iCs/>
+        </w:rPr>
+        <w:t>:</w:t>
+      </w:r>
+    </w:p>
+    <w:p>
+      <w:pPr>
+        <w:rPr>
+          <w:rFonts w:ascii="宋体" w:eastAsia="宋体" w:hAnsi="宋体"/>
+          <w:iCs/>
+        </w:rPr>
+      </w:pPr>
+      <w:r>
+        <w:rPr>
+          <w:noProof/>
+        </w:rPr>
+        <w:drawing>
+          <wp:inline distT="0" distB="0" distL="0" distR="0" wp14:anchorId="5EC428CA" wp14:editId="14F58496">
+            <wp:extent cx="5274310" cy="1411605"/>
+            <wp:effectExtent l="0" t="0" r="2540" b="0"/>
+            <wp:docPr id="7" name="图片 7"/>
+            <wp:cNvGraphicFramePr>
+              <a:graphicFrameLocks xmlns:a="http://schemas.openxmlformats.org/drawingml/2006/main" noChangeAspect="1"/>
+            </wp:cNvGraphicFramePr>
+            <a:graphic xmlns:a="http://schemas.openxmlformats.org/drawingml/2006/main">
+              <a:graphicData uri="http://schemas.openxmlformats.org/drawingml/2006/picture">
+                <pic:pic xmlns:pic="http://schemas.openxmlformats.org/drawingml/2006/picture">
+                  <pic:nvPicPr>
+                    <pic:cNvPr id="1" name=""/>
+                    <pic:cNvPicPr/>
+                  </pic:nvPicPr>
+                  <pic:blipFill>
+                    <a:blip r:embed="rId11"/>
+                    <a:stretch>
+                      <a:fillRect/>
+                    </a:stretch>
+                  </pic:blipFill>
+                  <pic:spPr>
+                    <a:xfrm>
+                      <a:off x="0" y="0"/>
+                      <a:ext cx="5274310" cy="1411605"/>
+                    </a:xfrm>
+                    <a:prstGeom prst="rect">
+                      <a:avLst/>
+                    </a:prstGeom>
+                  </pic:spPr>
+                </pic:pic>
+              </a:graphicData>
+            </a:graphic>
+          </wp:inline>
+        </w:drawing>
+      </w:r>
+    </w:p>
+    <w:p>
+      <w:pPr>
+        <w:rPr>
+          <w:rFonts w:ascii="宋体" w:eastAsia="宋体" w:hAnsi="宋体"/>
+          <w:iCs/>
+        </w:rPr>
+      </w:pPr>
+      <w:r>
+        <w:rPr>
+          <w:rFonts w:ascii="宋体" w:eastAsia="宋体" w:hAnsi="宋体" w:hint="eastAsia"/>
+          <w:iCs/>
+        </w:rPr>
+        <w:t>也就是说，网格点处的新值是</w:t>
+      </w:r>
+      <w:r>
+        <w:rPr>
+          <w:rFonts w:ascii="宋体" w:eastAsia="宋体" w:hAnsi="宋体" w:hint="eastAsia"/>
+          <w:iCs/>
+        </w:rPr>
+        <w:t>其</w:t>
+      </w:r>
+      <w:r>
+        <w:rPr>
+          <w:rFonts w:ascii="宋体" w:eastAsia="宋体" w:hAnsi="宋体" w:hint="eastAsia"/>
+          <w:iCs/>
+        </w:rPr>
+        <w:t>旧值</w:t>
+      </w:r>
+      <w:r>
+        <w:rPr>
+          <w:rFonts w:ascii="宋体" w:eastAsia="宋体" w:hAnsi="宋体" w:hint="eastAsia"/>
+          <w:iCs/>
+        </w:rPr>
+        <w:t>与</w:t>
+      </w:r>
+      <w:r>
+        <w:rPr>
+          <w:rFonts w:ascii="宋体" w:eastAsia="宋体" w:hAnsi="宋体" w:hint="eastAsia"/>
+          <w:iCs/>
+        </w:rPr>
+        <w:t>邻居点处新值的加权平均值</w:t>
+      </w:r>
+      <w:r>
+        <w:rPr>
+          <w:rFonts w:ascii="宋体" w:eastAsia="宋体" w:hAnsi="宋体" w:hint="eastAsia"/>
+          <w:iCs/>
+        </w:rPr>
+        <w:t>(</w:t>
+      </w:r>
+      <w:r>
+        <w:rPr>
+          <w:rFonts w:ascii="宋体" w:eastAsia="宋体" w:hAnsi="宋体" w:hint="eastAsia"/>
+          <w:iCs/>
+        </w:rPr>
+        <w:t>保证正权重</w:t>
+      </w:r>
+      <w:r>
+        <w:rPr>
+          <w:rFonts w:ascii="宋体" w:eastAsia="宋体" w:hAnsi="宋体" w:hint="eastAsia"/>
+          <w:iCs/>
+        </w:rPr>
+        <w:t>,</w:t>
+      </w:r>
+      <w:r>
+        <w:rPr>
+          <w:rFonts w:ascii="宋体" w:eastAsia="宋体" w:hAnsi="宋体" w:hint="eastAsia"/>
+          <w:iCs/>
+        </w:rPr>
+        <w:t>总和为</w:t>
+      </w:r>
+      <w:r>
+        <w:rPr>
+          <w:rFonts w:ascii="宋体" w:eastAsia="宋体" w:hAnsi="宋体"/>
+          <w:iCs/>
+        </w:rPr>
+        <w:t>1</w:t>
+      </w:r>
+      <w:r>
+        <w:rPr>
+          <w:rFonts w:ascii="宋体" w:eastAsia="宋体" w:hAnsi="宋体" w:hint="eastAsia"/>
+          <w:iCs/>
+        </w:rPr>
+        <w:t>).</w:t>
+      </w:r>
+      <w:r>
+        <w:rPr>
+          <w:rFonts w:ascii="宋体" w:eastAsia="宋体" w:hAnsi="宋体"/>
+          <w:iCs/>
+        </w:rPr>
+        <w:t xml:space="preserve"> 在这里</w:t>
+      </w:r>
+      <w:r>
+        <w:rPr>
+          <w:rFonts w:ascii="宋体" w:eastAsia="宋体" w:hAnsi="宋体" w:hint="eastAsia"/>
+          <w:iCs/>
+        </w:rPr>
+        <w:t>,</w:t>
+      </w:r>
+      <w:r>
+        <w:rPr>
+          <w:rFonts w:ascii="宋体" w:eastAsia="宋体" w:hAnsi="宋体"/>
+          <w:iCs/>
+        </w:rPr>
+        <w:t>我们在其中一些平均值的边界中包括了</w:t>
+      </w:r>
+      <m:oMath>
+        <m:r>
+          <w:rPr>
+            <w:rFonts w:ascii="Cambria Math" w:eastAsia="宋体" w:hAnsi="Cambria Math"/>
+          </w:rPr>
+          <m:t>q</m:t>
+        </m:r>
+      </m:oMath>
+      <w:r>
+        <w:rPr>
+          <w:rFonts w:ascii="宋体" w:eastAsia="宋体" w:hAnsi="宋体"/>
+          <w:iCs/>
+        </w:rPr>
+        <w:t>的幻影值</w:t>
+      </w:r>
+      <w:r>
+        <w:rPr>
+          <w:rFonts w:ascii="宋体" w:eastAsia="宋体" w:hAnsi="宋体" w:hint="eastAsia"/>
+          <w:iCs/>
+        </w:rPr>
+        <w:t>.</w:t>
+      </w:r>
+      <w:r>
+        <w:rPr>
+          <w:rFonts w:ascii="宋体" w:eastAsia="宋体" w:hAnsi="宋体"/>
+          <w:iCs/>
+        </w:rPr>
+        <w:t>因此</w:t>
+      </w:r>
+      <w:r>
+        <w:rPr>
+          <w:rFonts w:ascii="宋体" w:eastAsia="宋体" w:hAnsi="宋体" w:hint="eastAsia"/>
+          <w:iCs/>
+        </w:rPr>
+        <w:t>,</w:t>
+      </w:r>
+      <m:oMath>
+        <m:r>
+          <w:rPr>
+            <w:rFonts w:ascii="Cambria Math" w:eastAsia="宋体" w:hAnsi="Cambria Math"/>
+          </w:rPr>
+          <m:t>q</m:t>
+        </m:r>
+      </m:oMath>
+      <w:r>
+        <w:rPr>
+          <w:rFonts w:ascii="宋体" w:eastAsia="宋体" w:hAnsi="宋体"/>
+          <w:iCs/>
+        </w:rPr>
+        <w:t>的最大新值必须小于或等于</w:t>
+      </w:r>
+      <m:oMath>
+        <m:r>
+          <w:rPr>
+            <w:rFonts w:ascii="Cambria Math" w:eastAsia="宋体" w:hAnsi="Cambria Math"/>
+          </w:rPr>
+          <m:t>q</m:t>
+        </m:r>
+      </m:oMath>
+      <w:r>
+        <w:rPr>
+          <w:rFonts w:ascii="宋体" w:eastAsia="宋体" w:hAnsi="宋体"/>
+          <w:iCs/>
+        </w:rPr>
+        <w:t>的最大旧值</w:t>
+      </w:r>
+      <w:r>
+        <w:rPr>
+          <w:rFonts w:ascii="宋体" w:eastAsia="宋体" w:hAnsi="宋体" w:hint="eastAsia"/>
+          <w:iCs/>
+        </w:rPr>
+        <w:t>,</w:t>
+      </w:r>
+      <w:r>
+        <w:rPr>
+          <w:rFonts w:ascii="宋体" w:eastAsia="宋体" w:hAnsi="宋体"/>
+          <w:iCs/>
+        </w:rPr>
+        <w:t>并且类似地</w:t>
+      </w:r>
+      <w:r>
+        <w:rPr>
+          <w:rFonts w:ascii="宋体" w:eastAsia="宋体" w:hAnsi="宋体" w:hint="eastAsia"/>
+          <w:iCs/>
+        </w:rPr>
+        <w:t>,</w:t>
+      </w:r>
+      <m:oMath>
+        <m:r>
+          <w:rPr>
+            <w:rFonts w:ascii="Cambria Math" w:eastAsia="宋体" w:hAnsi="Cambria Math"/>
+          </w:rPr>
+          <m:t xml:space="preserve"> </m:t>
+        </m:r>
+        <m:r>
+          <w:rPr>
+            <w:rFonts w:ascii="Cambria Math" w:eastAsia="宋体" w:hAnsi="Cambria Math"/>
+          </w:rPr>
+          <m:t>q</m:t>
+        </m:r>
+      </m:oMath>
+      <w:r>
+        <w:rPr>
+          <w:rFonts w:ascii="宋体" w:eastAsia="宋体" w:hAnsi="宋体"/>
+          <w:iCs/>
+        </w:rPr>
+        <w:t>的最小新值必须大于或等于最小旧值</w:t>
+      </w:r>
+      <w:r>
+        <w:rPr>
+          <w:rFonts w:ascii="宋体" w:eastAsia="宋体" w:hAnsi="宋体" w:hint="eastAsia"/>
+          <w:iCs/>
+        </w:rPr>
+        <w:t>.</w:t>
+      </w:r>
+      <w:r>
+        <w:rPr>
+          <w:rFonts w:ascii="宋体" w:eastAsia="宋体" w:hAnsi="宋体"/>
+          <w:iCs/>
+        </w:rPr>
+        <w:t>因此</w:t>
+      </w:r>
+      <w:r>
+        <w:rPr>
+          <w:rFonts w:ascii="宋体" w:eastAsia="宋体" w:hAnsi="宋体" w:hint="eastAsia"/>
+          <w:iCs/>
+        </w:rPr>
+        <w:t>,</w:t>
+      </w:r>
+      <w:r>
+        <w:rPr>
+          <w:rFonts w:ascii="宋体" w:eastAsia="宋体" w:hAnsi="宋体"/>
+          <w:iCs/>
+        </w:rPr>
+        <w:t>不稳定的增长是不可能的</w:t>
+      </w:r>
+      <w:r>
+        <w:rPr>
+          <w:rFonts w:ascii="宋体" w:eastAsia="宋体" w:hAnsi="宋体" w:hint="eastAsia"/>
+          <w:iCs/>
+        </w:rPr>
+        <w:t>.</w:t>
+      </w:r>
+      <w:r>
+        <w:rPr>
+          <w:rFonts w:ascii="宋体" w:eastAsia="宋体" w:hAnsi="宋体"/>
+          <w:iCs/>
+        </w:rPr>
+        <w:t>更详细的分析可以进一步证明</w:t>
+      </w:r>
+      <w:r>
+        <w:rPr>
+          <w:rFonts w:ascii="宋体" w:eastAsia="宋体" w:hAnsi="宋体" w:hint="eastAsia"/>
+          <w:iCs/>
+        </w:rPr>
+        <w:t>,</w:t>
+      </w:r>
+      <w:r>
+        <w:rPr>
+          <w:rFonts w:ascii="宋体" w:eastAsia="宋体" w:hAnsi="宋体"/>
+          <w:iCs/>
+        </w:rPr>
+        <w:t>也排除了寄生振荡（我们之前可能遇到的非物理振动）</w:t>
+      </w:r>
+      <w:r>
+        <w:rPr>
+          <w:rFonts w:ascii="宋体" w:eastAsia="宋体" w:hAnsi="宋体" w:hint="eastAsia"/>
+          <w:iCs/>
+        </w:rPr>
+        <w:t>.</w:t>
+      </w:r>
+      <w:r>
+        <w:rPr>
+          <w:rFonts w:ascii="宋体" w:eastAsia="宋体" w:hAnsi="宋体"/>
+          <w:iCs/>
+        </w:rPr>
+        <w:t>不管采用多大的</w:t>
+      </w:r>
+      <m:oMath>
+        <m:r>
+          <w:rPr>
+            <w:rFonts w:ascii="Cambria Math" w:eastAsia="宋体" w:hAnsi="Cambria Math"/>
+          </w:rPr>
+          <m:t>∆t</m:t>
+        </m:r>
+      </m:oMath>
+      <w:r>
+        <w:rPr>
+          <w:rFonts w:ascii="宋体" w:eastAsia="宋体" w:hAnsi="宋体"/>
+          <w:iCs/>
+        </w:rPr>
+        <w:t>都是如此</w:t>
+      </w:r>
+      <w:r>
+        <w:rPr>
+          <w:rFonts w:ascii="宋体" w:eastAsia="宋体" w:hAnsi="宋体" w:hint="eastAsia"/>
+          <w:iCs/>
+        </w:rPr>
+        <w:t>:</w:t>
+      </w:r>
+      <w:r>
+        <w:rPr>
+          <w:rFonts w:ascii="宋体" w:eastAsia="宋体" w:hAnsi="宋体"/>
+          <w:iCs/>
+        </w:rPr>
+        <w:t>它是无条件稳定且单调的</w:t>
+      </w:r>
+      <w:r>
+        <w:rPr>
+          <w:rFonts w:ascii="宋体" w:eastAsia="宋体" w:hAnsi="宋体" w:hint="eastAsia"/>
+          <w:iCs/>
+        </w:rPr>
+        <w:t>!</w:t>
+      </w:r>
+      <w:r>
+        <w:rPr>
+          <w:rFonts w:hint="eastAsia"/>
+        </w:rPr>
+        <w:t xml:space="preserve"> </w:t>
+      </w:r>
+      <w:r>
+        <w:rPr>
+          <w:rFonts w:ascii="宋体" w:eastAsia="宋体" w:hAnsi="宋体" w:hint="eastAsia"/>
+          <w:iCs/>
+        </w:rPr>
+        <w:t>当然，这并不意味着如果</w:t>
+      </w:r>
+      <m:oMath>
+        <m:r>
+          <w:rPr>
+            <w:rFonts w:ascii="Cambria Math" w:eastAsia="宋体" w:hAnsi="Cambria Math"/>
+          </w:rPr>
+          <m:t>∆t</m:t>
+        </m:r>
+      </m:oMath>
+      <w:r>
+        <w:rPr>
+          <w:rFonts w:ascii="宋体" w:eastAsia="宋体" w:hAnsi="宋体"/>
+          <w:iCs/>
+        </w:rPr>
+        <w:t>非常大，我们肯定会得到正确的答案-仍然存在一个近似误差。 然而，傅立叶分析可以表明，对于较大的</w:t>
+      </w:r>
+      <m:oMath>
+        <m:r>
+          <w:rPr>
+            <w:rFonts w:ascii="Cambria Math" w:eastAsia="宋体" w:hAnsi="Cambria Math"/>
+          </w:rPr>
+          <m:t>∆t</m:t>
+        </m:r>
+      </m:oMath>
+      <w:r>
+        <w:rPr>
+          <w:rFonts w:ascii="宋体" w:eastAsia="宋体" w:hAnsi="宋体"/>
+          <w:iCs/>
+        </w:rPr>
+        <w:t>而言，唯一的“问题”是扩散（所有变形模式的指数衰减）实际上比应有的要慢，尽管它仍然会发生</w:t>
+      </w:r>
+      <w:r>
+        <w:rPr>
+          <w:rFonts w:ascii="宋体" w:eastAsia="宋体" w:hAnsi="宋体" w:hint="eastAsia"/>
+          <w:iCs/>
+        </w:rPr>
+        <w:t>.</w:t>
+      </w:r>
+    </w:p>
+    <w:p>
+      <w:pPr>
+        <w:rPr>
+          <w:rFonts w:ascii="宋体" w:eastAsia="宋体" w:hAnsi="宋体"/>
+          <w:iCs/>
+        </w:rPr>
+      </w:pPr>
+    </w:p>
+    <w:p>
+      <w:pPr>
+        <w:rPr>
+          <w:rFonts w:ascii="宋体" w:eastAsia="宋体" w:hAnsi="宋体"/>
+          <w:iCs/>
+        </w:rPr>
+      </w:pPr>
+      <w:r>
+        <w:rPr>
+          <w:rFonts w:ascii="宋体" w:eastAsia="宋体" w:hAnsi="宋体" w:hint="eastAsia"/>
+          <w:iCs/>
+        </w:rPr>
+        <w:t>1</w:t>
+      </w:r>
+      <w:r>
+        <w:rPr>
+          <w:rFonts w:ascii="宋体" w:eastAsia="宋体" w:hAnsi="宋体"/>
+          <w:iCs/>
+        </w:rPr>
+        <w:t xml:space="preserve">0.5.3 </w:t>
+      </w:r>
+      <w:r>
+        <w:rPr>
+          <w:rFonts w:ascii="宋体" w:eastAsia="宋体" w:hAnsi="宋体" w:hint="eastAsia"/>
+          <w:iCs/>
+        </w:rPr>
+        <w:t>隐式积分的变体形式</w:t>
+      </w:r>
+    </w:p>
+    <w:p>
+      <w:pPr>
+        <w:rPr>
+          <w:rFonts w:ascii="宋体" w:eastAsia="宋体" w:hAnsi="宋体"/>
+          <w:iCs/>
+        </w:rPr>
+      </w:pPr>
+      <w:r>
+        <w:rPr>
+          <w:rFonts w:ascii="宋体" w:eastAsia="宋体" w:hAnsi="宋体"/>
+          <w:iCs/>
+        </w:rPr>
+        <w:tab/>
+      </w:r>
+      <w:r>
+        <w:rPr>
+          <w:rFonts w:ascii="宋体" w:eastAsia="宋体" w:hAnsi="宋体" w:hint="eastAsia"/>
+          <w:iCs/>
+        </w:rPr>
+        <w:t>在回到完整的</w:t>
+      </w:r>
+      <w:r>
+        <w:rPr>
+          <w:rFonts w:ascii="宋体" w:eastAsia="宋体" w:hAnsi="宋体"/>
+          <w:iCs/>
+        </w:rPr>
+        <w:t>3D粘度问题之前</w:t>
+      </w:r>
+      <w:r>
+        <w:rPr>
+          <w:rFonts w:ascii="宋体" w:eastAsia="宋体" w:hAnsi="宋体" w:hint="eastAsia"/>
+          <w:iCs/>
+        </w:rPr>
+        <w:t>,</w:t>
+      </w:r>
+      <w:r>
+        <w:rPr>
+          <w:rFonts w:ascii="宋体" w:eastAsia="宋体" w:hAnsi="宋体"/>
+          <w:iCs/>
+        </w:rPr>
+        <w:t>我们将进一步</w:t>
+      </w:r>
+      <w:r>
+        <w:rPr>
+          <w:rFonts w:ascii="宋体" w:eastAsia="宋体" w:hAnsi="宋体" w:hint="eastAsia"/>
+          <w:iCs/>
+        </w:rPr>
+        <w:t>使用</w:t>
+      </w:r>
+      <w:r>
+        <w:rPr>
+          <w:rFonts w:ascii="宋体" w:eastAsia="宋体" w:hAnsi="宋体"/>
+          <w:iCs/>
+        </w:rPr>
+        <w:t>1D模型解决这一问题</w:t>
+      </w:r>
+      <w:r>
+        <w:rPr>
+          <w:rFonts w:ascii="宋体" w:eastAsia="宋体" w:hAnsi="宋体" w:hint="eastAsia"/>
+          <w:iCs/>
+        </w:rPr>
+        <w:t>.</w:t>
+      </w:r>
+      <w:r>
+        <w:rPr>
+          <w:rFonts w:ascii="宋体" w:eastAsia="宋体" w:hAnsi="宋体"/>
+          <w:iCs/>
+        </w:rPr>
+        <w:t>问题在于，3D中的自由表面边界条件</w:t>
+      </w:r>
+      <m:oMath>
+        <m:d>
+          <m:dPr>
+            <m:ctrlPr>
+              <w:rPr>
+                <w:rFonts w:ascii="Cambria Math" w:eastAsia="宋体" w:hAnsi="Cambria Math"/>
+                <w:i/>
+              </w:rPr>
+            </m:ctrlPr>
+          </m:dPr>
+          <m:e>
+            <m:r>
+              <m:rPr>
+                <m:sty m:val="p"/>
+              </m:rPr>
+              <w:rPr>
+                <w:rFonts w:ascii="Cambria Math" w:eastAsia="宋体" w:hAnsi="Cambria Math"/>
+              </w:rPr>
+              <m:t>∇</m:t>
+            </m:r>
+            <m:acc>
+              <m:accPr>
+                <m:chr m:val="⃗"/>
+                <m:ctrlPr>
+                  <w:rPr>
+                    <w:rFonts w:ascii="Cambria Math" w:eastAsia="宋体" w:hAnsi="Cambria Math"/>
+                    <w:i/>
+                  </w:rPr>
+                </m:ctrlPr>
+              </m:accPr>
+              <m:e>
+                <m:r>
+                  <w:rPr>
+                    <w:rFonts w:ascii="Cambria Math" w:eastAsia="宋体" w:hAnsi="Cambria Math"/>
+                  </w:rPr>
+                  <m:t>u</m:t>
+                </m:r>
+              </m:e>
+            </m:acc>
+            <m:r>
+              <w:rPr>
+                <w:rFonts w:ascii="Cambria Math" w:eastAsia="宋体" w:hAnsi="Cambria Math"/>
+              </w:rPr>
+              <m:t>+</m:t>
+            </m:r>
+            <m:r>
+              <m:rPr>
+                <m:sty m:val="p"/>
+              </m:rPr>
+              <w:rPr>
+                <w:rFonts w:ascii="Cambria Math" w:eastAsia="宋体" w:hAnsi="Cambria Math"/>
+              </w:rPr>
+              <m:t>∇</m:t>
+            </m:r>
+            <m:sSup>
+              <m:sSupPr>
+                <m:ctrlPr>
+                  <w:rPr>
+                    <w:rFonts w:ascii="Cambria Math" w:eastAsia="宋体" w:hAnsi="Cambria Math"/>
+                    <w:i/>
+                  </w:rPr>
+                </m:ctrlPr>
+              </m:sSupPr>
+              <m:e>
+                <m:acc>
+                  <m:accPr>
+                    <m:chr m:val="⃗"/>
+                    <m:ctrlPr>
+                      <w:rPr>
+                        <w:rFonts w:ascii="Cambria Math" w:eastAsia="宋体" w:hAnsi="Cambria Math"/>
+                        <w:i/>
+                      </w:rPr>
+                    </m:ctrlPr>
+                  </m:accPr>
+                  <m:e>
+                    <m:r>
+                      <w:rPr>
+                        <w:rFonts w:ascii="Cambria Math" w:eastAsia="宋体" w:hAnsi="Cambria Math"/>
+                      </w:rPr>
+                      <m:t>u</m:t>
+                    </m:r>
+                  </m:e>
+                </m:acc>
+              </m:e>
+              <m:sup>
+                <m:r>
+                  <w:rPr>
+                    <w:rFonts w:ascii="Cambria Math" w:eastAsia="宋体" w:hAnsi="Cambria Math" w:hint="eastAsia"/>
+                  </w:rPr>
+                  <m:t>T</m:t>
+                </m:r>
+              </m:sup>
+            </m:sSup>
+          </m:e>
+        </m:d>
+        <m:acc>
+          <m:accPr>
+            <m:ctrlPr>
+              <w:rPr>
+                <w:rFonts w:ascii="Cambria Math" w:eastAsia="宋体" w:hAnsi="Cambria Math"/>
+                <w:i/>
+              </w:rPr>
+            </m:ctrlPr>
+          </m:accPr>
+          <m:e>
+            <m:r>
+              <w:rPr>
+                <w:rFonts w:ascii="Cambria Math" w:eastAsia="宋体" w:hAnsi="Cambria Math"/>
+              </w:rPr>
+              <m:t>n</m:t>
+            </m:r>
+          </m:e>
+        </m:acc>
+        <m:r>
+          <w:rPr>
+            <w:rFonts w:ascii="Cambria Math" w:eastAsia="宋体" w:hAnsi="Cambria Math"/>
+          </w:rPr>
+          <m:t>=0</m:t>
+        </m:r>
+      </m:oMath>
+      <w:r>
+        <w:rPr>
+          <w:rFonts w:ascii="宋体" w:eastAsia="宋体" w:hAnsi="宋体"/>
+          <w:iCs/>
+        </w:rPr>
+        <w:t>,</w:t>
+      </w:r>
+      <w:r>
+        <w:rPr>
+          <w:rFonts w:ascii="宋体" w:eastAsia="宋体" w:hAnsi="宋体"/>
+          <w:iCs/>
+        </w:rPr>
+        <w:t>很难直接纳入有限差分中</w:t>
+      </w:r>
+      <w:r>
+        <w:rPr>
+          <w:rFonts w:ascii="宋体" w:eastAsia="宋体" w:hAnsi="宋体" w:hint="eastAsia"/>
+          <w:iCs/>
+        </w:rPr>
+        <w:t>.</w:t>
+      </w:r>
+      <w:r>
+        <w:rPr>
+          <w:rFonts w:ascii="宋体" w:eastAsia="宋体" w:hAnsi="宋体"/>
+          <w:iCs/>
+        </w:rPr>
+        <w:t>为了取得进步</w:t>
+      </w:r>
+      <w:r>
+        <w:rPr>
+          <w:rFonts w:ascii="宋体" w:eastAsia="宋体" w:hAnsi="宋体" w:hint="eastAsia"/>
+          <w:iCs/>
+        </w:rPr>
+        <w:t>,</w:t>
+      </w:r>
+      <w:r>
+        <w:rPr>
+          <w:rFonts w:ascii="宋体" w:eastAsia="宋体" w:hAnsi="宋体"/>
+          <w:iCs/>
+        </w:rPr>
+        <w:t>我们需要紧紧抓住另一个工具</w:t>
+      </w:r>
+      <w:r>
+        <w:rPr>
+          <w:rFonts w:ascii="宋体" w:eastAsia="宋体" w:hAnsi="宋体" w:hint="eastAsia"/>
+          <w:iCs/>
+        </w:rPr>
+        <w:t>:</w:t>
+      </w:r>
+      <w:r>
+        <w:rPr>
+          <w:rFonts w:ascii="宋体" w:eastAsia="宋体" w:hAnsi="宋体"/>
+          <w:iCs/>
+        </w:rPr>
+        <w:t>变化</w:t>
+      </w:r>
+      <w:r>
+        <w:rPr>
+          <w:rFonts w:ascii="宋体" w:eastAsia="宋体" w:hAnsi="宋体" w:hint="eastAsia"/>
+          <w:iCs/>
+        </w:rPr>
+        <w:t>微积分.</w:t>
+      </w:r>
+      <w:r>
+        <w:rPr>
+          <w:rFonts w:ascii="宋体" w:eastAsia="宋体" w:hAnsi="宋体"/>
+          <w:iCs/>
+        </w:rPr>
+        <w:t xml:space="preserve">在第8章讨论表面张力之前，我们曾暗示过这一点。 在这里，我们将用它来表述一个隐式的向后欧拉步骤，作为对最小化特殊量的速度场的搜索。 Batty and </w:t>
+      </w:r>
+      <w:proofErr w:type="spellStart"/>
+      <w:r>
+        <w:rPr>
+          <w:rFonts w:ascii="宋体" w:eastAsia="宋体" w:hAnsi="宋体"/>
+          <w:iCs/>
+        </w:rPr>
+        <w:t>Bridson</w:t>
+      </w:r>
+      <w:proofErr w:type="spellEnd"/>
+      <w:r>
+        <w:rPr>
+          <w:rFonts w:ascii="宋体" w:eastAsia="宋体" w:hAnsi="宋体"/>
+          <w:iCs/>
+        </w:rPr>
+        <w:t xml:space="preserve"> [BB08]引入了这种对粘度的数值方法，特别是因为它自然地捕获了自由表面的边界条件而无需任何额外的工作。</w:t>
+      </w:r>
+    </w:p>
+    <w:p>
+      <w:pPr>
+        <w:rPr>
+          <w:rFonts w:ascii="宋体" w:eastAsia="宋体" w:hAnsi="宋体"/>
+          <w:iCs/>
+        </w:rPr>
+      </w:pPr>
+      <w:r>
+        <w:rPr>
+          <w:rFonts w:ascii="宋体" w:eastAsia="宋体" w:hAnsi="宋体"/>
+          <w:iCs/>
+        </w:rPr>
+        <w:tab/>
+      </w:r>
+      <w:r>
+        <w:rPr>
+          <w:rFonts w:ascii="宋体" w:eastAsia="宋体" w:hAnsi="宋体" w:hint="eastAsia"/>
+          <w:iCs/>
+        </w:rPr>
+        <w:t>这可能只是本书中最令人生畏的数学方法</w:t>
+      </w:r>
+      <w:r>
+        <w:rPr>
+          <w:rFonts w:ascii="宋体" w:eastAsia="宋体" w:hAnsi="宋体" w:hint="eastAsia"/>
+          <w:iCs/>
+        </w:rPr>
+        <w:t>.</w:t>
+      </w:r>
+      <w:r>
+        <w:rPr>
+          <w:rFonts w:ascii="宋体" w:eastAsia="宋体" w:hAnsi="宋体"/>
+          <w:iCs/>
+        </w:rPr>
+        <w:t>我之所以加入它</w:t>
+      </w:r>
+      <w:r>
+        <w:rPr>
+          <w:rFonts w:ascii="宋体" w:eastAsia="宋体" w:hAnsi="宋体" w:hint="eastAsia"/>
+          <w:iCs/>
+        </w:rPr>
+        <w:t>,</w:t>
+      </w:r>
+      <w:r>
+        <w:rPr>
+          <w:rFonts w:ascii="宋体" w:eastAsia="宋体" w:hAnsi="宋体"/>
+          <w:iCs/>
+        </w:rPr>
+        <w:t>是因为我认为它是应用数学中最出色的工具之一</w:t>
+      </w:r>
+      <w:r>
+        <w:rPr>
+          <w:rFonts w:ascii="宋体" w:eastAsia="宋体" w:hAnsi="宋体" w:hint="eastAsia"/>
+          <w:iCs/>
+        </w:rPr>
+        <w:t>,</w:t>
+      </w:r>
+      <w:r>
+        <w:rPr>
+          <w:rFonts w:ascii="宋体" w:eastAsia="宋体" w:hAnsi="宋体"/>
+          <w:iCs/>
+        </w:rPr>
+        <w:t>值得一看</w:t>
+      </w:r>
+      <w:r>
+        <w:rPr>
+          <w:rFonts w:ascii="宋体" w:eastAsia="宋体" w:hAnsi="宋体" w:hint="eastAsia"/>
+          <w:iCs/>
+        </w:rPr>
+        <w:t>.</w:t>
+      </w:r>
+      <w:r>
+        <w:rPr>
+          <w:rFonts w:ascii="宋体" w:eastAsia="宋体" w:hAnsi="宋体"/>
+          <w:iCs/>
+        </w:rPr>
+        <w:t>但是如果您在此之后遇到困难</w:t>
+      </w:r>
+      <w:r>
+        <w:rPr>
+          <w:rFonts w:ascii="宋体" w:eastAsia="宋体" w:hAnsi="宋体" w:hint="eastAsia"/>
+          <w:iCs/>
+        </w:rPr>
+        <w:t>,</w:t>
+      </w:r>
+      <w:r>
+        <w:rPr>
+          <w:rFonts w:ascii="宋体" w:eastAsia="宋体" w:hAnsi="宋体"/>
+          <w:iCs/>
+        </w:rPr>
+        <w:t>请不要担心</w:t>
+      </w:r>
+      <w:r>
+        <w:rPr>
+          <w:rFonts w:ascii="宋体" w:eastAsia="宋体" w:hAnsi="宋体" w:hint="eastAsia"/>
+          <w:iCs/>
+        </w:rPr>
+        <w:t>:</w:t>
+      </w:r>
+      <w:r>
+        <w:rPr>
+          <w:rFonts w:ascii="宋体" w:eastAsia="宋体" w:hAnsi="宋体"/>
+          <w:iCs/>
+        </w:rPr>
+        <w:t>您可以跳到下一部分</w:t>
+      </w:r>
+      <w:r>
+        <w:rPr>
+          <w:rFonts w:ascii="宋体" w:eastAsia="宋体" w:hAnsi="宋体" w:hint="eastAsia"/>
+          <w:iCs/>
+        </w:rPr>
+        <w:t>,</w:t>
+      </w:r>
+      <w:r>
+        <w:rPr>
+          <w:rFonts w:ascii="宋体" w:eastAsia="宋体" w:hAnsi="宋体"/>
+          <w:iCs/>
+        </w:rPr>
+        <w:t>只是信任数学证</w:t>
+      </w:r>
       <w:bookmarkStart w:id="0" w:name="_GoBack"/>
       <w:bookmarkEnd w:id="0"/>
+      <w:r>
+        <w:rPr>
+          <w:rFonts w:ascii="宋体" w:eastAsia="宋体" w:hAnsi="宋体"/>
+          <w:iCs/>
+        </w:rPr>
+        <w:t>明是合理的</w:t>
+      </w:r>
+      <w:r>
+        <w:rPr>
+          <w:rFonts w:ascii="宋体" w:eastAsia="宋体" w:hAnsi="宋体" w:hint="eastAsia"/>
+          <w:iCs/>
+        </w:rPr>
+        <w:t>即可.</w:t>
+      </w:r>
+      <w:r>
+        <w:rPr>
+          <w:rFonts w:ascii="宋体" w:eastAsia="宋体" w:hAnsi="宋体"/>
+          <w:iCs/>
+        </w:rPr>
+        <w:t>(</w:t>
+      </w:r>
+      <w:r>
+        <w:rPr>
+          <w:rFonts w:ascii="宋体" w:eastAsia="宋体" w:hAnsi="宋体" w:hint="eastAsia"/>
+          <w:iCs/>
+          <w:color w:val="FF0000"/>
+        </w:rPr>
+        <w:t>未完待续</w:t>
+      </w:r>
+      <w:r>
+        <w:rPr>
+          <w:rFonts w:ascii="宋体" w:eastAsia="宋体" w:hAnsi="宋体"/>
+          <w:iCs/>
+        </w:rPr>
+        <w:t>)</w:t>
+      </w:r>
+    </w:p>
+    <w:p>
+      <w:pPr>
+        <w:rPr>
+          <w:rFonts w:ascii="宋体" w:eastAsia="宋体" w:hAnsi="宋体" w:hint="eastAsia"/>
+          <w:iCs/>
+        </w:rPr>
+      </w:pPr>
     </w:p>
     <w:p>
       <w:pPr>
@@ -17356,7 +19782,7 @@
 </file>
 
 <file path=customXml/itemProps1.xml><?xml version="1.0" encoding="utf-8"?>
-<ds:datastoreItem xmlns:ds="http://schemas.openxmlformats.org/officeDocument/2006/customXml" ds:itemID="{AB1EE3D0-DF23-41BF-B2CC-524BE6B654CD}">
+<ds:datastoreItem xmlns:ds="http://schemas.openxmlformats.org/officeDocument/2006/customXml" ds:itemID="{D15E5407-6EB4-4975-A717-14DCBEA2F959}">
   <ds:schemaRefs>
     <ds:schemaRef ds:uri="http://schemas.openxmlformats.org/officeDocument/2006/bibliography"/>
   </ds:schemaRefs>

</xml_diff>